<commit_message>
Aufgabe 2.2.3 - Aufgabenstellung aufgeschrieben
</commit_message>
<xml_diff>
--- a/src/main/resources/BearbeiteteAufgaben/Aufgabe_2-Schriftlich.docx
+++ b/src/main/resources/BearbeiteteAufgaben/Aufgabe_2-Schriftlich.docx
@@ -821,61 +821,17 @@
       </w:pPr>
       <w:r>
         <w:rPr/>
-        <w:t xml:space="preserve">INNER JOIN </w:t>
-      </w:r>
-      <w:r>
-        <w:rPr/>
-        <w:t>Impfstopff</w:t>
-      </w:r>
-      <w:r>
-        <w:rPr/>
-        <w:t xml:space="preserve"> i</w:t>
-      </w:r>
-      <w:r>
-        <w:rPr/>
-        <w:t xml:space="preserve">mp </w:t>
-      </w:r>
-      <w:r>
-        <w:rPr/>
-        <w:t xml:space="preserve">ON </w:t>
-      </w:r>
-      <w:r>
-        <w:rPr/>
-        <w:t>i</w:t>
-      </w:r>
-      <w:r>
-        <w:rPr/>
-        <w:t>.</w:t>
-      </w:r>
-      <w:r>
-        <w:rPr/>
-        <w:t>bezeichnung</w:t>
-      </w:r>
-      <w:r>
-        <w:rPr/>
-        <w:t xml:space="preserve"> = </w:t>
-      </w:r>
-      <w:r>
-        <w:rPr/>
-        <w:t>imp.bezeichung</w:t>
-      </w:r>
-    </w:p>
-    <w:p>
-      <w:pPr>
-        <w:pStyle w:val="Normal"/>
-        <w:rPr/>
-      </w:pPr>
-      <w:r>
-        <w:rPr/>
-        <w:t>WHERE i</w:t>
-      </w:r>
-      <w:r>
-        <w:rPr/>
-        <w:t>mp</w:t>
-      </w:r>
-      <w:r>
-        <w:rPr/>
-        <w:t>.bezeichnung = 'BT223a2'</w:t>
+        <w:t>INNER JOIN Impfstopff imp ON i.bezeichnung = imp.bezeichung</w:t>
+      </w:r>
+    </w:p>
+    <w:p>
+      <w:pPr>
+        <w:pStyle w:val="Normal"/>
+        <w:rPr/>
+      </w:pPr>
+      <w:r>
+        <w:rPr/>
+        <w:t>WHERE imp.bezeichnung = 'BT223a2'</w:t>
       </w:r>
     </w:p>
     <w:p>
@@ -998,11 +954,98 @@
     <w:p>
       <w:pPr>
         <w:pStyle w:val="Normal"/>
-        <w:ind w:left="1416"/>
-        <w:rPr/>
-      </w:pPr>
-      <w:r>
-        <w:rPr/>
+        <w:rPr/>
+      </w:pPr>
+      <w:r>
+        <w:rPr/>
+      </w:r>
+    </w:p>
+    <w:p>
+      <w:pPr>
+        <w:pStyle w:val="Heading1"/>
+        <w:rPr/>
+      </w:pPr>
+      <w:r>
+        <w:rPr/>
+        <w:t>2.2.</w:t>
+      </w:r>
+      <w:r>
+        <w:rPr/>
+        <w:t>3</w:t>
+      </w:r>
+    </w:p>
+    <w:p>
+      <w:pPr>
+        <w:pStyle w:val="Normal"/>
+        <w:rPr/>
+      </w:pPr>
+      <w:r>
+        <w:rPr/>
+        <w:t xml:space="preserve">Aufgabe: </w:t>
+      </w:r>
+      <w:r>
+        <w:rPr/>
+        <w:t xml:space="preserve">Der kanadische Impfstoffproduzent PharmaCorn (ID 96) in Vancouver (Postleitzzahl BC V6T 1Z3) liefert am 26.04.2021 erstmalig 2500 Dosen des Impfstoffs BT223a2. </w:t>
+      </w:r>
+    </w:p>
+    <w:p>
+      <w:pPr>
+        <w:pStyle w:val="Normal"/>
+        <w:rPr/>
+      </w:pPr>
+      <w:r>
+        <w:rPr/>
+        <w:t>Entwickeln Sie die SQL-Anweisungen, um die Datenbank zu ergänzen und die Lagermenge zu aktualisieren.</w:t>
+      </w:r>
+    </w:p>
+    <w:p>
+      <w:pPr>
+        <w:pStyle w:val="Normal"/>
+        <w:rPr/>
+      </w:pPr>
+      <w:r>
+        <w:rPr/>
+        <w:t xml:space="preserve">Hinweise: </w:t>
+      </w:r>
+    </w:p>
+    <w:p>
+      <w:pPr>
+        <w:pStyle w:val="Normal"/>
+        <w:rPr/>
+      </w:pPr>
+      <w:r>
+        <w:rPr/>
+        <w:t>1. Es existieren bereits mehrere Lagerstandorte für den Impfstoff BT223a2.</w:t>
+      </w:r>
+    </w:p>
+    <w:p>
+      <w:pPr>
+        <w:pStyle w:val="Normal"/>
+        <w:rPr/>
+      </w:pPr>
+      <w:r>
+        <w:rPr/>
+        <w:t>2. Die 2500 neune Dosen können nur eingelagert werden, wenn an einem Standort genügend Platz vorhanden ist.</w:t>
+      </w:r>
+    </w:p>
+    <w:p>
+      <w:pPr>
+        <w:pStyle w:val="Normal"/>
+        <w:rPr/>
+      </w:pPr>
+      <w:r>
+        <w:rPr/>
+        <w:t>3. Sie können davon ausgehen, dass es mindestens einen Standort gibt, der die gelieferte Menge aufnehmen kann.</w:t>
+      </w:r>
+    </w:p>
+    <w:p>
+      <w:pPr>
+        <w:pStyle w:val="Normal"/>
+        <w:rPr/>
+      </w:pPr>
+      <w:r>
+        <w:rPr/>
+        <w:t>4. Der Standort mit der gerinsten Anzahl an BT223a2-Impfdosen ist als Lagerstandort zu wählen.</w:t>
       </w:r>
     </w:p>
     <w:p>

</xml_diff>

<commit_message>
Aufgabe 2.2.3 - wip
</commit_message>
<xml_diff>
--- a/src/main/resources/BearbeiteteAufgaben/Aufgabe_2-Schriftlich.docx
+++ b/src/main/resources/BearbeiteteAufgaben/Aufgabe_2-Schriftlich.docx
@@ -1051,11 +1051,187 @@
     <w:p>
       <w:pPr>
         <w:pStyle w:val="Normal"/>
-        <w:ind w:left="708"/>
-        <w:rPr/>
-      </w:pPr>
-      <w:r>
-        <w:rPr/>
+        <w:rPr/>
+      </w:pPr>
+      <w:r>
+        <w:rPr/>
+        <w:t>1. Porduzent erstellen</w:t>
+      </w:r>
+    </w:p>
+    <w:p>
+      <w:pPr>
+        <w:pStyle w:val="BodyText"/>
+        <w:rPr/>
+      </w:pPr>
+      <w:r>
+        <w:rPr>
+          <w:lang w:val="en-GB"/>
+        </w:rPr>
+        <w:tab/>
+        <w:t xml:space="preserve">INSERT INTO </w:t>
+      </w:r>
+      <w:r>
+        <w:rPr>
+          <w:lang w:val="en-GB"/>
+        </w:rPr>
+        <w:t>Produzent</w:t>
+      </w:r>
+      <w:r>
+        <w:rPr>
+          <w:lang w:val="en-GB"/>
+        </w:rPr>
+        <w:t xml:space="preserve"> (</w:t>
+      </w:r>
+      <w:r>
+        <w:rPr>
+          <w:lang w:val="en-GB"/>
+        </w:rPr>
+        <w:t>prodID, name, plz, ort, land</w:t>
+      </w:r>
+      <w:r>
+        <w:rPr>
+          <w:lang w:val="en-GB"/>
+        </w:rPr>
+        <w:t>)</w:t>
+      </w:r>
+      <w:r>
+        <w:rPr/>
+        <w:t> </w:t>
+      </w:r>
+    </w:p>
+    <w:p>
+      <w:pPr>
+        <w:pStyle w:val="BodyText"/>
+        <w:ind w:hanging="0" w:left="0" w:right="0"/>
+        <w:rPr/>
+      </w:pPr>
+      <w:r>
+        <w:rPr>
+          <w:lang w:val="en-GB"/>
+        </w:rPr>
+        <w:tab/>
+        <w:t>VALUES (</w:t>
+      </w:r>
+      <w:r>
+        <w:rPr>
+          <w:lang w:val="en-GB"/>
+        </w:rPr>
+        <w:t xml:space="preserve">96, “ </w:t>
+      </w:r>
+      <w:r>
+        <w:rPr>
+          <w:lang w:val="en-GB"/>
+        </w:rPr>
+        <w:t>PharmaCorn”,</w:t>
+      </w:r>
+      <w:r>
+        <w:rPr>
+          <w:lang w:val="en-GB"/>
+        </w:rPr>
+        <w:t xml:space="preserve"> “</w:t>
+      </w:r>
+      <w:r>
+        <w:rPr>
+          <w:lang w:val="en-GB"/>
+        </w:rPr>
+        <w:t>BC V6T 1Z3</w:t>
+      </w:r>
+      <w:r>
+        <w:rPr>
+          <w:lang w:val="en-GB"/>
+        </w:rPr>
+        <w:t>2”, “Vancouver”, “Canada”</w:t>
+      </w:r>
+      <w:r>
+        <w:rPr>
+          <w:lang w:val="en-GB"/>
+        </w:rPr>
+        <w:t>);</w:t>
+      </w:r>
+      <w:r>
+        <w:rPr/>
+        <w:t> </w:t>
+      </w:r>
+    </w:p>
+    <w:p>
+      <w:pPr>
+        <w:pStyle w:val="Normal"/>
+        <w:rPr/>
+      </w:pPr>
+      <w:r>
+        <w:rPr/>
+        <w:t>2. Liefert erstellen</w:t>
+      </w:r>
+    </w:p>
+    <w:p>
+      <w:pPr>
+        <w:pStyle w:val="Normal"/>
+        <w:rPr/>
+      </w:pPr>
+      <w:r>
+        <w:rPr/>
+        <w:tab/>
+        <w:t>INSERT INTO Liefert (prodID, bezeichnung, termin, anzahlImpfdosen)</w:t>
+      </w:r>
+    </w:p>
+    <w:p>
+      <w:pPr>
+        <w:pStyle w:val="Normal"/>
+        <w:rPr/>
+      </w:pPr>
+      <w:r>
+        <w:rPr/>
+        <w:tab/>
+        <w:t>VALUES (96, „</w:t>
+      </w:r>
+      <w:r>
+        <w:rPr/>
+        <w:t xml:space="preserve">BT223a2“, „26.04.2021“, </w:t>
+      </w:r>
+      <w:r>
+        <w:rPr/>
+        <w:t>2500)</w:t>
+      </w:r>
+    </w:p>
+    <w:p>
+      <w:pPr>
+        <w:pStyle w:val="Normal"/>
+        <w:rPr/>
+      </w:pPr>
+      <w:r>
+        <w:rPr/>
+        <w:t>3. Impfstoff</w:t>
+      </w:r>
+    </w:p>
+    <w:p>
+      <w:pPr>
+        <w:pStyle w:val="Normal"/>
+        <w:rPr/>
+      </w:pPr>
+      <w:r>
+        <w:rPr/>
+        <w:tab/>
+        <w:t>Zu schließen aus Kontext und letzter Aufgabe existiert das schon.</w:t>
+      </w:r>
+    </w:p>
+    <w:p>
+      <w:pPr>
+        <w:pStyle w:val="Normal"/>
+        <w:rPr/>
+      </w:pPr>
+      <w:r>
+        <w:rPr/>
+        <w:t>4. Standort</w:t>
+      </w:r>
+    </w:p>
+    <w:p>
+      <w:pPr>
+        <w:pStyle w:val="Normal"/>
+        <w:rPr/>
+      </w:pPr>
+      <w:r>
+        <w:rPr/>
+        <w:tab/>
       </w:r>
     </w:p>
     <w:p>

</xml_diff>

<commit_message>
gitignore .ides/workspace.xml Finished first control
</commit_message>
<xml_diff>
--- a/src/main/resources/BearbeiteteAufgaben/Aufgabe_2-Schriftlich.docx
+++ b/src/main/resources/BearbeiteteAufgaben/Aufgabe_2-Schriftlich.docx
@@ -4,7 +4,7 @@
   <w:body>
     <w:p>
       <w:pPr>
-        <w:pStyle w:val="berschrift1"/>
+        <w:pStyle w:val="Heading1"/>
       </w:pPr>
       <w:r>
         <w:t>2.1.1</w:t>
@@ -17,18 +17,15 @@
     </w:p>
     <w:p>
       <w:r>
-        <w:t xml:space="preserve">Ein Vorteil des Relationalen Datenbankmodelles ist es das man in ihm die Fremdschlüssel erkennen kann. Ein Nachteil ist das man nicht bestimmen </w:t>
-      </w:r>
-      <w:r>
-        <w:t>kann,</w:t>
-      </w:r>
-      <w:r>
-        <w:t xml:space="preserve"> von wie vielen zu wie vielen die Beziehung ausgeht.</w:t>
-      </w:r>
-    </w:p>
-    <w:p>
-      <w:pPr>
-        <w:pStyle w:val="berschrift1"/>
+        <w:t xml:space="preserve">Ein Vorteil des Relationalen Datenbankmodelles ist es das man in ihm die Fremdschlüssel erkennen kann. Ein Nachteil ist das man </w:t>
+      </w:r>
+      <w:r>
+        <w:t>die Kardinalitäten nicht bestimmen kann.</w:t>
+      </w:r>
+    </w:p>
+    <w:p>
+      <w:pPr>
+        <w:pStyle w:val="Heading1"/>
       </w:pPr>
       <w:r>
         <w:t>2.1.2</w:t>
@@ -41,9 +38,48 @@
     </w:p>
     <w:p>
       <w:r>
-        <w:t>Hierbei implementiere ich die Auflösungstabellen direkt mit. Dabei wird die Beziehung Impfen trotz, dass sie nur eine n zu 1 Beziehung ist zu einer Auflösungstabelle da sie eigene Attribute hat. Genauso wird liefert eine Auflösungstabelle. Die Fremdschlüssel werden immer von der 1 Seite bei einer 1 zu n Beziehung genommen. Eine Auflösungstabelle integriert die Fremdschlüssel ihrer Nachbartabellen automatisch.</w:t>
-      </w:r>
-    </w:p>
+        <w:t xml:space="preserve">Hierbei implementiere </w:t>
+      </w:r>
+      <w:r>
+        <w:t>wir</w:t>
+      </w:r>
+      <w:r>
+        <w:t xml:space="preserve"> die Auflösungstabellen direkt mit. </w:t>
+      </w:r>
+    </w:p>
+    <w:p>
+      <w:pPr>
+        <w:pStyle w:val="ListParagraph"/>
+        <w:numPr>
+          <w:ilvl w:val="0"/>
+          <w:numId w:val="4"/>
+        </w:numPr>
+      </w:pPr>
+      <w:r>
+        <w:t xml:space="preserve">Dabei wird die Beziehung Impfen trotz, dass sie nur eine n zu 1 Beziehung ist zu einer Auflösungstabelle da sie eigene Attribute hat. </w:t>
+      </w:r>
+    </w:p>
+    <w:p>
+      <w:pPr>
+        <w:pStyle w:val="ListParagraph"/>
+        <w:numPr>
+          <w:ilvl w:val="0"/>
+          <w:numId w:val="4"/>
+        </w:numPr>
+      </w:pPr>
+      <w:r>
+        <w:t>Genauso wird liefert eine Auflösungstabelle.</w:t>
+      </w:r>
+    </w:p>
+    <w:p>
+      <w:r>
+        <w:t>D</w:t>
+      </w:r>
+      <w:r>
+        <w:t>ie Fremdschlüssel werden immer von der 1 Seite bei einer 1 zu n Beziehung genommen. Eine Auflösungstabelle integriert die Fremdschlüssel ihrer Nachbartabellen automatisch.</w:t>
+      </w:r>
+    </w:p>
+    <w:p/>
     <w:p>
       <w:proofErr w:type="gramStart"/>
       <w:r>
@@ -153,15 +189,7 @@
       </w:r>
       <w:proofErr w:type="spellEnd"/>
       <w:r>
-        <w:t xml:space="preserve">, </w:t>
-      </w:r>
-      <w:proofErr w:type="spellStart"/>
-      <w:r>
-        <w:t>kapazitaetImpfdosen</w:t>
-      </w:r>
-      <w:proofErr w:type="spellEnd"/>
-      <w:r>
-        <w:t>, #bezeichnung}</w:t>
+        <w:t>, kapazitaetImpfdosen, #bezeichnung}</w:t>
       </w:r>
     </w:p>
     <w:p>
@@ -448,6 +476,7 @@
         </w:numPr>
       </w:pPr>
       <w:r>
+        <w:lastRenderedPageBreak/>
         <w:t xml:space="preserve">Ein Relationstyp befindet sich genau dann in der </w:t>
       </w:r>
       <w:r>
@@ -486,7 +515,6 @@
     <w:p/>
     <w:p>
       <w:r>
-        <w:lastRenderedPageBreak/>
         <w:t>3. Normalisierung umsetzen:</w:t>
       </w:r>
     </w:p>
@@ -700,23 +728,19 @@
         </w:numPr>
       </w:pPr>
       <w:r>
-        <w:t xml:space="preserve">Die </w:t>
-      </w:r>
-      <w:proofErr w:type="spellStart"/>
-      <w:r>
-        <w:t>vollfunktionalle</w:t>
-      </w:r>
-      <w:proofErr w:type="spellEnd"/>
-      <w:r>
-        <w:t xml:space="preserve"> Abhängigkeit liegt schon </w:t>
-      </w:r>
-      <w:proofErr w:type="spellStart"/>
-      <w:r>
-        <w:t>for</w:t>
-      </w:r>
-      <w:proofErr w:type="spellEnd"/>
-      <w:r>
-        <w:t>.</w:t>
+        <w:t>Die vollfunktion</w:t>
+      </w:r>
+      <w:r>
+        <w:t>e</w:t>
+      </w:r>
+      <w:r>
+        <w:t xml:space="preserve">lle Abhängigkeit liegt schon </w:t>
+      </w:r>
+      <w:r>
+        <w:t>v</w:t>
+      </w:r>
+      <w:r>
+        <w:t>or.</w:t>
       </w:r>
     </w:p>
     <w:p>
@@ -731,6 +755,17 @@
       </w:r>
     </w:p>
     <w:p>
+      <w:pPr>
+        <w:numPr>
+          <w:ilvl w:val="1"/>
+          <w:numId w:val="2"/>
+        </w:numPr>
+      </w:pPr>
+      <w:r>
+        <w:t>Es werden die Tabellen Platz und Ort erstellt, da Abhängigkeiten von nicht Schlüsselattributen vorlagen</w:t>
+      </w:r>
+    </w:p>
+    <w:p>
       <w:proofErr w:type="gramStart"/>
       <w:r>
         <w:t>Person{</w:t>
@@ -839,15 +874,7 @@
       </w:r>
       <w:proofErr w:type="spellEnd"/>
       <w:r>
-        <w:t xml:space="preserve">, </w:t>
-      </w:r>
-      <w:proofErr w:type="spellStart"/>
-      <w:r>
-        <w:t>kapazitaetImpfdosen</w:t>
-      </w:r>
-      <w:proofErr w:type="spellEnd"/>
-      <w:r>
-        <w:t>, #bezeichnung}</w:t>
+        <w:t>, kapazitaetImpfdosen, #bezeichnung}</w:t>
       </w:r>
     </w:p>
     <w:p>
@@ -1014,244 +1041,183 @@
         <w:t>}</w:t>
       </w:r>
     </w:p>
-    <w:p>
-      <w:r>
-        <w:tab/>
-        <w:t xml:space="preserve">Möglicherweise liegt nun eine Übermäßige </w:t>
-      </w:r>
-      <w:r>
-        <w:t>Kleinigkeit</w:t>
-      </w:r>
+    <w:p/>
+    <w:p>
+      <w:pPr>
+        <w:pStyle w:val="Heading1"/>
+      </w:pPr>
+      <w:r>
+        <w:t>2.2.1</w:t>
+      </w:r>
+    </w:p>
+    <w:p>
+      <w:r>
+        <w:t>Aufgabe: Formulieren Sie eine SQL-Anweisung, die alle Personen mit Personen-ID, Vor- und Nachnamen sowie dem Termin der ersten Impfung auflistet, die bisher nur einmal mit dem Impfstoff mit der Bezeichnungen BT223a2 geimpft wurden.</w:t>
+      </w:r>
+    </w:p>
+    <w:p>
+      <w:pPr>
+        <w:rPr>
+          <w:lang w:val="en-US"/>
+        </w:rPr>
+      </w:pPr>
+      <w:r>
+        <w:rPr>
+          <w:lang w:val="en-US"/>
+        </w:rPr>
+        <w:t xml:space="preserve">SELECT </w:t>
+      </w:r>
+      <w:proofErr w:type="spellStart"/>
+      <w:proofErr w:type="gramStart"/>
+      <w:r>
+        <w:rPr>
+          <w:lang w:val="en-US"/>
+        </w:rPr>
+        <w:t>p.PersonenID</w:t>
+      </w:r>
+      <w:proofErr w:type="spellEnd"/>
+      <w:proofErr w:type="gramEnd"/>
+      <w:r>
+        <w:rPr>
+          <w:lang w:val="en-US"/>
+        </w:rPr>
+        <w:t xml:space="preserve">, </w:t>
+      </w:r>
+      <w:proofErr w:type="spellStart"/>
+      <w:r>
+        <w:rPr>
+          <w:lang w:val="en-US"/>
+        </w:rPr>
+        <w:t>p.nachname</w:t>
+      </w:r>
+      <w:proofErr w:type="spellEnd"/>
+      <w:r>
+        <w:rPr>
+          <w:lang w:val="en-US"/>
+        </w:rPr>
+        <w:t xml:space="preserve">, </w:t>
+      </w:r>
+      <w:proofErr w:type="spellStart"/>
+      <w:r>
+        <w:rPr>
+          <w:lang w:val="en-US"/>
+        </w:rPr>
+        <w:t>p.vorname</w:t>
+      </w:r>
+      <w:proofErr w:type="spellEnd"/>
+      <w:r>
+        <w:rPr>
+          <w:lang w:val="en-US"/>
+        </w:rPr>
+        <w:t>, i.termin1</w:t>
+      </w:r>
+    </w:p>
+    <w:p>
+      <w:pPr>
+        <w:rPr>
+          <w:lang w:val="en-US"/>
+        </w:rPr>
+      </w:pPr>
+      <w:r>
+        <w:rPr>
+          <w:lang w:val="en-US"/>
+        </w:rPr>
+        <w:t>FROM Person p</w:t>
+      </w:r>
+    </w:p>
+    <w:p>
+      <w:r>
+        <w:t xml:space="preserve">INNER </w:t>
+      </w:r>
+      <w:proofErr w:type="gramStart"/>
+      <w:r>
+        <w:t>JOIN Impfen</w:t>
+      </w:r>
+      <w:proofErr w:type="gramEnd"/>
+      <w:r>
+        <w:t xml:space="preserve"> i ON </w:t>
+      </w:r>
+      <w:proofErr w:type="spellStart"/>
+      <w:r>
+        <w:t>p.PersonenID</w:t>
+      </w:r>
+      <w:proofErr w:type="spellEnd"/>
+      <w:r>
+        <w:t xml:space="preserve"> = </w:t>
+      </w:r>
+      <w:proofErr w:type="spellStart"/>
+      <w:r>
+        <w:t>i.PersonenID</w:t>
+      </w:r>
+      <w:proofErr w:type="spellEnd"/>
+    </w:p>
+    <w:p>
+      <w:r>
+        <w:t xml:space="preserve">INNER JOIN </w:t>
+      </w:r>
+      <w:proofErr w:type="spellStart"/>
+      <w:r>
+        <w:t>Impfstopff</w:t>
+      </w:r>
+      <w:proofErr w:type="spellEnd"/>
       <w:r>
         <w:t xml:space="preserve"> </w:t>
       </w:r>
-      <w:r>
-        <w:t>v</w:t>
-      </w:r>
-      <w:r>
-        <w:t xml:space="preserve">or die nicht Sinnvoll zu </w:t>
-      </w:r>
-      <w:r>
-        <w:tab/>
-        <w:t>nutzen währe.</w:t>
-      </w:r>
-    </w:p>
-    <w:p/>
-    <w:p>
-      <w:pPr>
-        <w:pStyle w:val="berschrift1"/>
-      </w:pPr>
-      <w:r>
-        <w:t>2.2.1</w:t>
-      </w:r>
-    </w:p>
-    <w:p>
-      <w:r>
-        <w:t>Aufgabe: Formulieren Sie eine SQL-Anweisung, die alle Personen mit Personen-ID, Vor- und Nachnamen sowie dem Termin der ersten Impfung auflistet, die bisher nur einmal mit dem Impfstoff mit der Bezeichnungen BT223a2 geimpft wurden.</w:t>
-      </w:r>
-    </w:p>
-    <w:p>
-      <w:pPr>
-        <w:rPr>
-          <w:lang w:val="en-US"/>
-        </w:rPr>
-      </w:pPr>
-      <w:r>
-        <w:rPr>
-          <w:lang w:val="en-US"/>
-        </w:rPr>
-        <w:t xml:space="preserve">SELECT </w:t>
+      <w:proofErr w:type="spellStart"/>
+      <w:r>
+        <w:t>imp</w:t>
+      </w:r>
+      <w:proofErr w:type="spellEnd"/>
+      <w:r>
+        <w:t xml:space="preserve"> ON </w:t>
       </w:r>
       <w:proofErr w:type="spellStart"/>
       <w:proofErr w:type="gramStart"/>
       <w:r>
-        <w:rPr>
-          <w:lang w:val="en-US"/>
-        </w:rPr>
-        <w:t>p.PersonenID</w:t>
+        <w:t>i.bezeichnung</w:t>
       </w:r>
       <w:proofErr w:type="spellEnd"/>
       <w:proofErr w:type="gramEnd"/>
       <w:r>
-        <w:rPr>
-          <w:lang w:val="en-US"/>
-        </w:rPr>
-        <w:t xml:space="preserve">, </w:t>
-      </w:r>
-      <w:proofErr w:type="spellStart"/>
-      <w:r>
-        <w:rPr>
-          <w:lang w:val="en-US"/>
-        </w:rPr>
-        <w:t>p.nachname</w:t>
-      </w:r>
-      <w:proofErr w:type="spellEnd"/>
-      <w:r>
-        <w:rPr>
-          <w:lang w:val="en-US"/>
-        </w:rPr>
-        <w:t xml:space="preserve">, </w:t>
-      </w:r>
-      <w:proofErr w:type="spellStart"/>
-      <w:r>
-        <w:rPr>
-          <w:lang w:val="en-US"/>
-        </w:rPr>
-        <w:t>p.vorname</w:t>
-      </w:r>
-      <w:proofErr w:type="spellEnd"/>
-      <w:r>
-        <w:rPr>
-          <w:lang w:val="en-US"/>
-        </w:rPr>
-        <w:t>, i.termin1</w:t>
-      </w:r>
-    </w:p>
-    <w:p>
-      <w:pPr>
-        <w:rPr>
-          <w:lang w:val="en-US"/>
-        </w:rPr>
-      </w:pPr>
-      <w:r>
-        <w:rPr>
-          <w:lang w:val="en-US"/>
-        </w:rPr>
-        <w:t>FROM Person p</w:t>
-      </w:r>
-    </w:p>
-    <w:p>
-      <w:pPr>
-        <w:rPr>
-          <w:lang w:val="en-US"/>
-        </w:rPr>
-      </w:pPr>
-      <w:r>
-        <w:rPr>
-          <w:lang w:val="en-US"/>
-        </w:rPr>
-        <w:t xml:space="preserve">INNER JOIN </w:t>
-      </w:r>
-      <w:proofErr w:type="spellStart"/>
-      <w:r>
-        <w:rPr>
-          <w:lang w:val="en-US"/>
-        </w:rPr>
-        <w:t>Impfen</w:t>
-      </w:r>
-      <w:proofErr w:type="spellEnd"/>
-      <w:r>
-        <w:rPr>
-          <w:lang w:val="en-US"/>
-        </w:rPr>
-        <w:t xml:space="preserve"> </w:t>
-      </w:r>
-      <w:proofErr w:type="spellStart"/>
-      <w:r>
-        <w:rPr>
-          <w:lang w:val="en-US"/>
-        </w:rPr>
-        <w:t>i</w:t>
-      </w:r>
-      <w:proofErr w:type="spellEnd"/>
-      <w:r>
-        <w:rPr>
-          <w:lang w:val="en-US"/>
-        </w:rPr>
-        <w:t xml:space="preserve"> ON </w:t>
+        <w:t xml:space="preserve"> = </w:t>
+      </w:r>
+      <w:proofErr w:type="spellStart"/>
+      <w:r>
+        <w:t>imp.bezeichung</w:t>
+      </w:r>
+      <w:proofErr w:type="spellEnd"/>
+    </w:p>
+    <w:p>
+      <w:r>
+        <w:t xml:space="preserve">WHERE </w:t>
       </w:r>
       <w:proofErr w:type="spellStart"/>
       <w:proofErr w:type="gramStart"/>
       <w:r>
-        <w:rPr>
-          <w:lang w:val="en-US"/>
-        </w:rPr>
-        <w:t>p.PersonenID</w:t>
+        <w:t>imp.bezeichnung</w:t>
       </w:r>
       <w:proofErr w:type="spellEnd"/>
       <w:proofErr w:type="gramEnd"/>
       <w:r>
-        <w:rPr>
-          <w:lang w:val="en-US"/>
-        </w:rPr>
-        <w:t xml:space="preserve"> = </w:t>
-      </w:r>
-      <w:proofErr w:type="spellStart"/>
-      <w:r>
-        <w:rPr>
-          <w:lang w:val="en-US"/>
-        </w:rPr>
-        <w:t>i.PersonenID</w:t>
-      </w:r>
-      <w:proofErr w:type="spellEnd"/>
-    </w:p>
-    <w:p>
-      <w:r>
-        <w:t xml:space="preserve">INNER JOIN </w:t>
-      </w:r>
-      <w:proofErr w:type="spellStart"/>
-      <w:r>
-        <w:t>Impfstopff</w:t>
-      </w:r>
-      <w:proofErr w:type="spellEnd"/>
-      <w:r>
-        <w:t xml:space="preserve"> </w:t>
-      </w:r>
-      <w:proofErr w:type="spellStart"/>
-      <w:r>
-        <w:t>imp</w:t>
-      </w:r>
-      <w:proofErr w:type="spellEnd"/>
-      <w:r>
-        <w:t xml:space="preserve"> ON </w:t>
-      </w:r>
-      <w:proofErr w:type="spellStart"/>
+        <w:t xml:space="preserve"> = 'BT223a2'</w:t>
+      </w:r>
+    </w:p>
+    <w:p>
+      <w:r>
+        <w:t xml:space="preserve">  AND </w:t>
+      </w:r>
       <w:proofErr w:type="gramStart"/>
       <w:r>
-        <w:t>i.bezeichnung</w:t>
-      </w:r>
-      <w:proofErr w:type="spellEnd"/>
+        <w:t>i.termin</w:t>
+      </w:r>
       <w:proofErr w:type="gramEnd"/>
       <w:r>
-        <w:t xml:space="preserve"> = </w:t>
-      </w:r>
-      <w:proofErr w:type="spellStart"/>
-      <w:r>
-        <w:t>imp.bezeichung</w:t>
-      </w:r>
-      <w:proofErr w:type="spellEnd"/>
-    </w:p>
-    <w:p>
-      <w:r>
-        <w:t xml:space="preserve">WHERE </w:t>
-      </w:r>
-      <w:proofErr w:type="spellStart"/>
-      <w:proofErr w:type="gramStart"/>
-      <w:r>
-        <w:t>imp.bezeichnung</w:t>
-      </w:r>
-      <w:proofErr w:type="spellEnd"/>
-      <w:proofErr w:type="gramEnd"/>
-      <w:r>
-        <w:t xml:space="preserve"> = 'BT223a2'</w:t>
-      </w:r>
-    </w:p>
-    <w:p>
-      <w:r>
-        <w:t xml:space="preserve">  AND </w:t>
-      </w:r>
-      <w:proofErr w:type="gramStart"/>
-      <w:r>
-        <w:t>i.termin</w:t>
-      </w:r>
-      <w:proofErr w:type="gramEnd"/>
-      <w:r>
         <w:t>2 IS NULL;</w:t>
       </w:r>
     </w:p>
     <w:p>
       <w:pPr>
-        <w:pStyle w:val="berschrift1"/>
+        <w:pStyle w:val="Heading1"/>
       </w:pPr>
       <w:r>
         <w:lastRenderedPageBreak/>
@@ -1401,7 +1367,7 @@
     <w:p/>
     <w:p>
       <w:pPr>
-        <w:pStyle w:val="berschrift1"/>
+        <w:pStyle w:val="Heading1"/>
       </w:pPr>
       <w:r>
         <w:t>2.2.3</w:t>
@@ -1483,7 +1449,7 @@
     </w:p>
     <w:p>
       <w:pPr>
-        <w:pStyle w:val="Textkrper"/>
+        <w:pStyle w:val="BodyText"/>
       </w:pPr>
       <w:r>
         <w:tab/>
@@ -1535,7 +1501,7 @@
     </w:p>
     <w:p>
       <w:pPr>
-        <w:pStyle w:val="Textkrper"/>
+        <w:pStyle w:val="BodyText"/>
         <w:rPr>
           <w:lang w:val="en-US"/>
         </w:rPr>
@@ -1783,61 +1749,59 @@
         <w:tab/>
         <w:t xml:space="preserve">ORDER BY </w:t>
       </w:r>
-      <w:proofErr w:type="spellStart"/>
+    </w:p>
+    <w:p>
+      <w:pPr>
+        <w:ind w:firstLine="708"/>
+        <w:rPr>
+          <w:lang w:val="en-US"/>
+        </w:rPr>
+      </w:pPr>
       <w:r>
         <w:rPr>
           <w:lang w:val="en-US"/>
         </w:rPr>
         <w:t>istAnszahlImpfdosen</w:t>
       </w:r>
-      <w:proofErr w:type="spellEnd"/>
-      <w:r>
-        <w:rPr>
-          <w:lang w:val="en-US"/>
-        </w:rPr>
-        <w:t xml:space="preserve"> ASC</w:t>
-      </w:r>
-    </w:p>
-    <w:p>
-      <w:pPr>
-        <w:rPr>
-          <w:lang w:val="en-US"/>
-        </w:rPr>
-      </w:pPr>
-      <w:r>
-        <w:rPr>
-          <w:lang w:val="en-US"/>
-        </w:rPr>
-        <w:t xml:space="preserve">               </w:t>
-      </w:r>
-      <w:r>
-        <w:rPr>
-          <w:lang w:val="en-US"/>
-        </w:rPr>
-        <w:tab/>
-        <w:t>LIMIT 1</w:t>
-      </w:r>
-      <w:proofErr w:type="gramStart"/>
+      <w:r>
+        <w:rPr>
+          <w:lang w:val="en-US"/>
+        </w:rPr>
+        <w:t>+2500 &lt; kapazitaetImpfdosen</w:t>
+      </w:r>
+    </w:p>
+    <w:p>
+      <w:pPr>
+        <w:ind w:firstLine="708"/>
+        <w:rPr>
+          <w:lang w:val="en-US"/>
+        </w:rPr>
+      </w:pPr>
       <w:r>
         <w:rPr>
           <w:lang w:val="en-US"/>
         </w:rPr>
         <w:t>);</w:t>
       </w:r>
-      <w:proofErr w:type="gramEnd"/>
-    </w:p>
-    <w:p>
-      <w:pPr>
-        <w:rPr>
-          <w:lang w:val="en-US"/>
-        </w:rPr>
-      </w:pPr>
-    </w:p>
-    <w:p>
-      <w:pPr>
-        <w:pStyle w:val="berschrift1"/>
-      </w:pPr>
-      <w:r>
+    </w:p>
+    <w:p>
+      <w:pPr>
+        <w:rPr>
+          <w:lang w:val="en-US"/>
+        </w:rPr>
+      </w:pPr>
+    </w:p>
+    <w:p>
+      <w:pPr>
+        <w:pStyle w:val="Heading1"/>
+        <w:rPr>
+          <w:lang w:val="en-US"/>
+        </w:rPr>
+      </w:pPr>
+      <w:r>
+        <w:rPr>
+          <w:lang w:val="en-US"/>
+        </w:rPr>
         <w:t>2.2.4</w:t>
       </w:r>
     </w:p>
@@ -2167,89 +2131,140 @@
         </w:rPr>
       </w:pPr>
       <w:r>
+        <w:rPr>
+          <w:lang w:val="en-US"/>
+        </w:rPr>
         <w:t xml:space="preserve">    </w:t>
       </w:r>
+      <w:proofErr w:type="gramStart"/>
       <w:r>
         <w:rPr>
           <w:lang w:val="en-US"/>
         </w:rPr>
         <w:t>COUNT(</w:t>
       </w:r>
+      <w:proofErr w:type="gramEnd"/>
+      <w:r>
+        <w:rPr>
+          <w:lang w:val="en-US"/>
+        </w:rPr>
+        <w:t>CASE WHEN i.termin2 &gt;= CURRENT_DATE()) AS '</w:t>
+      </w:r>
+      <w:proofErr w:type="spellStart"/>
+      <w:r>
+        <w:rPr>
+          <w:lang w:val="en-US"/>
+        </w:rPr>
+        <w:t>Benötigte</w:t>
+      </w:r>
+      <w:proofErr w:type="spellEnd"/>
+      <w:r>
+        <w:rPr>
+          <w:lang w:val="en-US"/>
+        </w:rPr>
+        <w:t xml:space="preserve"> Dosen'</w:t>
+      </w:r>
+    </w:p>
+    <w:p>
+      <w:pPr>
+        <w:rPr>
+          <w:lang w:val="en-US"/>
+        </w:rPr>
+      </w:pPr>
+      <w:r>
+        <w:rPr>
+          <w:lang w:val="en-US"/>
+        </w:rPr>
+        <w:t xml:space="preserve">FROM </w:t>
+      </w:r>
+    </w:p>
+    <w:p>
+      <w:r>
+        <w:rPr>
+          <w:lang w:val="en-US"/>
+        </w:rPr>
+        <w:t xml:space="preserve">    </w:t>
+      </w:r>
+      <w:r>
+        <w:t xml:space="preserve">Impfstoff </w:t>
+      </w:r>
+      <w:proofErr w:type="spellStart"/>
+      <w:r>
+        <w:t>impf</w:t>
+      </w:r>
+      <w:proofErr w:type="spellEnd"/>
+    </w:p>
+    <w:p>
+      <w:r>
+        <w:t xml:space="preserve">LEFT JOIN </w:t>
+      </w:r>
+    </w:p>
+    <w:p>
+      <w:r>
+        <w:t xml:space="preserve">    Standort </w:t>
+      </w:r>
+      <w:proofErr w:type="spellStart"/>
+      <w:r>
+        <w:t>st</w:t>
+      </w:r>
+      <w:proofErr w:type="spellEnd"/>
+      <w:r>
+        <w:t xml:space="preserve"> ON </w:t>
+      </w:r>
+      <w:proofErr w:type="spellStart"/>
       <w:proofErr w:type="gramStart"/>
       <w:r>
-        <w:rPr>
-          <w:lang w:val="en-US"/>
-        </w:rPr>
-        <w:t>i.termin</w:t>
-      </w:r>
+        <w:t>impf.bezeichnung</w:t>
+      </w:r>
+      <w:proofErr w:type="spellEnd"/>
       <w:proofErr w:type="gramEnd"/>
       <w:r>
-        <w:rPr>
-          <w:lang w:val="en-US"/>
-        </w:rPr>
-        <w:t>2) AS '</w:t>
-      </w:r>
-      <w:proofErr w:type="spellStart"/>
-      <w:r>
-        <w:rPr>
-          <w:lang w:val="en-US"/>
-        </w:rPr>
-        <w:t>Benötigte</w:t>
-      </w:r>
-      <w:proofErr w:type="spellEnd"/>
-      <w:r>
-        <w:rPr>
-          <w:lang w:val="en-US"/>
-        </w:rPr>
-        <w:t xml:space="preserve"> Dosen'</w:t>
-      </w:r>
-    </w:p>
-    <w:p>
-      <w:pPr>
-        <w:rPr>
-          <w:lang w:val="en-US"/>
-        </w:rPr>
-      </w:pPr>
-      <w:r>
-        <w:rPr>
-          <w:lang w:val="en-US"/>
-        </w:rPr>
-        <w:t xml:space="preserve">FROM </w:t>
-      </w:r>
-    </w:p>
-    <w:p>
-      <w:r>
-        <w:rPr>
-          <w:lang w:val="en-US"/>
-        </w:rPr>
+        <w:t xml:space="preserve"> = </w:t>
+      </w:r>
+      <w:proofErr w:type="spellStart"/>
+      <w:r>
+        <w:t>st.bezeichnung</w:t>
+      </w:r>
+      <w:proofErr w:type="spellEnd"/>
+    </w:p>
+    <w:p>
+      <w:r>
+        <w:t xml:space="preserve">LEFT JOIN </w:t>
+      </w:r>
+    </w:p>
+    <w:p>
+      <w:r>
+        <w:t xml:space="preserve">    Impfen i ON </w:t>
+      </w:r>
+      <w:proofErr w:type="spellStart"/>
+      <w:proofErr w:type="gramStart"/>
+      <w:r>
+        <w:t>impf.bezeichnung</w:t>
+      </w:r>
+      <w:proofErr w:type="spellEnd"/>
+      <w:proofErr w:type="gramEnd"/>
+      <w:r>
+        <w:t xml:space="preserve"> = </w:t>
+      </w:r>
+      <w:proofErr w:type="spellStart"/>
+      <w:r>
+        <w:t>i.bezeichnung</w:t>
+      </w:r>
+      <w:proofErr w:type="spellEnd"/>
+      <w:r>
+        <w:t xml:space="preserve"> AND i.termin2 IS NULL</w:t>
+      </w:r>
+    </w:p>
+    <w:p>
+      <w:r>
+        <w:t xml:space="preserve">GROUP BY </w:t>
+      </w:r>
+    </w:p>
+    <w:p>
+      <w:r>
+        <w:lastRenderedPageBreak/>
         <w:t xml:space="preserve">    </w:t>
       </w:r>
-      <w:r>
-        <w:t xml:space="preserve">Impfstoff </w:t>
-      </w:r>
-      <w:proofErr w:type="spellStart"/>
-      <w:r>
-        <w:t>impf</w:t>
-      </w:r>
-      <w:proofErr w:type="spellEnd"/>
-    </w:p>
-    <w:p>
-      <w:r>
-        <w:t xml:space="preserve">LEFT JOIN </w:t>
-      </w:r>
-    </w:p>
-    <w:p>
-      <w:r>
-        <w:t xml:space="preserve">    Standort </w:t>
-      </w:r>
-      <w:proofErr w:type="spellStart"/>
-      <w:r>
-        <w:t>st</w:t>
-      </w:r>
-      <w:proofErr w:type="spellEnd"/>
-      <w:r>
-        <w:t xml:space="preserve"> ON </w:t>
-      </w:r>
       <w:proofErr w:type="spellStart"/>
       <w:proofErr w:type="gramStart"/>
       <w:r>
@@ -2258,66 +2273,13 @@
       <w:proofErr w:type="spellEnd"/>
       <w:proofErr w:type="gramEnd"/>
       <w:r>
-        <w:t xml:space="preserve"> = </w:t>
-      </w:r>
-      <w:proofErr w:type="spellStart"/>
-      <w:r>
-        <w:t>st.bezeichnung</w:t>
-      </w:r>
-      <w:proofErr w:type="spellEnd"/>
-    </w:p>
-    <w:p>
-      <w:r>
-        <w:t xml:space="preserve">LEFT JOIN </w:t>
-      </w:r>
-    </w:p>
-    <w:p>
-      <w:r>
-        <w:t xml:space="preserve">    Impfen i ON </w:t>
-      </w:r>
-      <w:proofErr w:type="spellStart"/>
-      <w:proofErr w:type="gramStart"/>
-      <w:r>
-        <w:t>impf.bezeichnung</w:t>
-      </w:r>
-      <w:proofErr w:type="spellEnd"/>
-      <w:proofErr w:type="gramEnd"/>
-      <w:r>
-        <w:t xml:space="preserve"> = </w:t>
-      </w:r>
-      <w:proofErr w:type="spellStart"/>
-      <w:r>
-        <w:t>i.bezeichnung</w:t>
-      </w:r>
-      <w:proofErr w:type="spellEnd"/>
-      <w:r>
-        <w:t xml:space="preserve"> AND i.termin2 IS NULL</w:t>
-      </w:r>
-    </w:p>
-    <w:p>
-      <w:r>
-        <w:t xml:space="preserve">GROUP BY </w:t>
-      </w:r>
-    </w:p>
-    <w:p>
-      <w:r>
-        <w:t xml:space="preserve">    </w:t>
-      </w:r>
-      <w:proofErr w:type="spellStart"/>
-      <w:proofErr w:type="gramStart"/>
-      <w:r>
-        <w:t>impf.bezeichnung</w:t>
-      </w:r>
-      <w:proofErr w:type="spellEnd"/>
-      <w:proofErr w:type="gramEnd"/>
-      <w:r>
         <w:t>;</w:t>
       </w:r>
     </w:p>
     <w:p/>
     <w:p>
       <w:pPr>
-        <w:pStyle w:val="berschrift1"/>
+        <w:pStyle w:val="Heading1"/>
       </w:pPr>
       <w:r>
         <w:t>2.3</w:t>
@@ -2535,7 +2497,13 @@
         </w:numPr>
       </w:pPr>
       <w:r>
-        <w:t xml:space="preserve">Zu Mehrfachangaben zu gleichen Informationen, habe ich immer eine Angabe Möglichkeit mehr erstellt als im größten Punkt der </w:t>
+        <w:t>Zu Mehrfachangaben zu gleichen Informationen, habe</w:t>
+      </w:r>
+      <w:r>
+        <w:t xml:space="preserve">n wir </w:t>
+      </w:r>
+      <w:r>
+        <w:t xml:space="preserve">immer eine Angabe Möglichkeit mehr erstellt als im größten Punkt der </w:t>
       </w:r>
       <w:r>
         <w:t>Tabelle</w:t>
@@ -2552,7 +2520,19 @@
         </w:numPr>
       </w:pPr>
       <w:r>
-        <w:t xml:space="preserve">Schon hier erstelle ich eine künstlichen </w:t>
+        <w:t>Schon hier erstelle</w:t>
+      </w:r>
+      <w:r>
+        <w:t xml:space="preserve">n wir </w:t>
+      </w:r>
+      <w:r>
+        <w:t>eine</w:t>
+      </w:r>
+      <w:r>
+        <w:t>n</w:t>
+      </w:r>
+      <w:r>
+        <w:t xml:space="preserve"> künstlichen </w:t>
       </w:r>
       <w:r>
         <w:t>Primärschlüssel,</w:t>
@@ -2575,7 +2555,13 @@
         </w:numPr>
       </w:pPr>
       <w:r>
-        <w:t xml:space="preserve">Das Kürzel des Verantwortlich ist hier zwar vom Namen </w:t>
+        <w:t xml:space="preserve">Das Kürzel des </w:t>
+      </w:r>
+      <w:r>
+        <w:t>Verantwortlichen</w:t>
+      </w:r>
+      <w:r>
+        <w:t xml:space="preserve"> ist hier zwar vom Namen </w:t>
       </w:r>
       <w:r>
         <w:t>a</w:t>
@@ -2587,7 +2573,18 @@
         <w:t>,</w:t>
       </w:r>
       <w:r>
-        <w:t xml:space="preserve"> was meistens genutzt wird, wo ich es sinnvoll halte das es trotzdem in der Tabelle vor liegt</w:t>
+        <w:t xml:space="preserve"> was meistens genutzt wird</w:t>
+      </w:r>
+      <w:r>
+        <w:t xml:space="preserve"> =&gt; </w:t>
+      </w:r>
+      <w:proofErr w:type="gramStart"/>
+      <w:r>
+        <w:t>Sinnvoll</w:t>
+      </w:r>
+      <w:proofErr w:type="gramEnd"/>
+      <w:r>
+        <w:t xml:space="preserve"> zu behalten</w:t>
       </w:r>
     </w:p>
     <w:p>
@@ -2746,7 +2743,11 @@
         <w:t>vollständig funktionale Abhängigkeit</w:t>
       </w:r>
       <w:r>
-        <w:t> liegt dann vor, wenn das Nicht-Schlüsselattribut nicht nur von einem Teil der Attribute eines zusammengesetzten Schlüsselkandidaten funktional abhängig ist, sondern von allen Teilen eines Relationstyps.</w:t>
+        <w:t xml:space="preserve"> liegt dann vor, wenn das Nicht-Schlüsselattribut nicht nur von </w:t>
+      </w:r>
+      <w:r>
+        <w:lastRenderedPageBreak/>
+        <w:t>einem Teil der Attribute eines zusammengesetzten Schlüsselkandidaten funktional abhängig ist, sondern von allen Teilen eines Relationstyps.</w:t>
       </w:r>
     </w:p>
     <w:p>
@@ -2757,26 +2758,100 @@
         </w:numPr>
       </w:pPr>
       <w:r>
-        <w:lastRenderedPageBreak/>
-        <w:t xml:space="preserve">Auch wenn es etwas komisch erscheint, befindet sich die folgende Relation schon in der 2. Normalform, da alle Attribute vom ganzen Primärschlüssel </w:t>
-      </w:r>
-      <w:proofErr w:type="spellStart"/>
-      <w:r>
+        <w:t>Folgende Relation befindet sich schon in der 2. Normalform</w:t>
+      </w:r>
+    </w:p>
+    <w:p>
+      <w:proofErr w:type="gramStart"/>
+      <w:r>
+        <w:t>Impfprotokoll{</w:t>
+      </w:r>
+      <w:proofErr w:type="spellStart"/>
+      <w:proofErr w:type="gramEnd"/>
+      <w:r>
+        <w:rPr>
+          <w:u w:val="single"/>
+        </w:rPr>
         <w:t>impfID</w:t>
       </w:r>
       <w:proofErr w:type="spellEnd"/>
       <w:r>
-        <w:t xml:space="preserve"> abhängig sind</w:t>
-      </w:r>
-    </w:p>
-    <w:p>
-      <w:pPr>
-        <w:numPr>
-          <w:ilvl w:val="0"/>
-          <w:numId w:val="1"/>
-        </w:numPr>
-      </w:pPr>
-    </w:p>
+        <w:t xml:space="preserve">, </w:t>
+      </w:r>
+      <w:proofErr w:type="spellStart"/>
+      <w:r>
+        <w:t>ImpflingNummer</w:t>
+      </w:r>
+      <w:proofErr w:type="spellEnd"/>
+      <w:r>
+        <w:t xml:space="preserve">, </w:t>
+      </w:r>
+      <w:proofErr w:type="spellStart"/>
+      <w:r>
+        <w:t>ImpflingVorname</w:t>
+      </w:r>
+      <w:proofErr w:type="spellEnd"/>
+      <w:r>
+        <w:t xml:space="preserve">, </w:t>
+      </w:r>
+      <w:proofErr w:type="spellStart"/>
+      <w:r>
+        <w:t>ImpflingNachname</w:t>
+      </w:r>
+      <w:proofErr w:type="spellEnd"/>
+      <w:r>
+        <w:t xml:space="preserve">, ImpflingGeburtsdatum,Risiktofaktor1, Risikofaktor2, Risikofaktor3, Risikofaktor4, </w:t>
+      </w:r>
+      <w:proofErr w:type="spellStart"/>
+      <w:r>
+        <w:t>ImpfstoffBezeichung</w:t>
+      </w:r>
+      <w:proofErr w:type="spellEnd"/>
+      <w:r>
+        <w:t xml:space="preserve">, </w:t>
+      </w:r>
+      <w:proofErr w:type="spellStart"/>
+      <w:r>
+        <w:t>ImpfstoffGruppe</w:t>
+      </w:r>
+      <w:proofErr w:type="spellEnd"/>
+      <w:r>
+        <w:t xml:space="preserve">, ImpfTermin1, ImpfTermin2, Impfreaktion1, Impfreaktion2, Impfreaktion3, Impfreaktion4, Impfreaktion5, </w:t>
+      </w:r>
+      <w:proofErr w:type="spellStart"/>
+      <w:r>
+        <w:t>VerantwortlicherTitel</w:t>
+      </w:r>
+      <w:proofErr w:type="spellEnd"/>
+      <w:r>
+        <w:t xml:space="preserve">, </w:t>
+      </w:r>
+      <w:proofErr w:type="spellStart"/>
+      <w:r>
+        <w:t>VerantwortlicherKürzel</w:t>
+      </w:r>
+      <w:proofErr w:type="spellEnd"/>
+      <w:r>
+        <w:t xml:space="preserve">, </w:t>
+      </w:r>
+      <w:proofErr w:type="spellStart"/>
+      <w:r>
+        <w:t>VerantwortlicherName</w:t>
+      </w:r>
+      <w:proofErr w:type="spellEnd"/>
+      <w:r>
+        <w:t xml:space="preserve">, </w:t>
+      </w:r>
+      <w:proofErr w:type="spellStart"/>
+      <w:r>
+        <w:t>VerantwortlicherFachgebiet</w:t>
+      </w:r>
+      <w:proofErr w:type="spellEnd"/>
+      <w:r>
+        <w:t>}</w:t>
+      </w:r>
+    </w:p>
+    <w:p/>
     <w:p>
       <w:pPr>
         <w:rPr>
@@ -2836,6 +2911,161 @@
       </w:r>
     </w:p>
     <w:p>
+      <w:proofErr w:type="gramStart"/>
+      <w:r>
+        <w:t>Impfprotokoll{</w:t>
+      </w:r>
+      <w:proofErr w:type="spellStart"/>
+      <w:proofErr w:type="gramEnd"/>
+      <w:r>
+        <w:rPr>
+          <w:u w:val="single"/>
+        </w:rPr>
+        <w:t>impfID</w:t>
+      </w:r>
+      <w:proofErr w:type="spellEnd"/>
+      <w:r>
+        <w:t xml:space="preserve">, </w:t>
+      </w:r>
+      <w:proofErr w:type="spellStart"/>
+      <w:r>
+        <w:rPr>
+          <w:shd w:val="clear" w:color="auto" w:fill="FFFF00"/>
+        </w:rPr>
+        <w:t>ImpflingNummer</w:t>
+      </w:r>
+      <w:proofErr w:type="spellEnd"/>
+      <w:r>
+        <w:rPr>
+          <w:shd w:val="clear" w:color="auto" w:fill="FFFF00"/>
+        </w:rPr>
+        <w:t xml:space="preserve">, </w:t>
+      </w:r>
+      <w:proofErr w:type="spellStart"/>
+      <w:r>
+        <w:rPr>
+          <w:shd w:val="clear" w:color="auto" w:fill="FFFF00"/>
+        </w:rPr>
+        <w:t>ImpflingVorname</w:t>
+      </w:r>
+      <w:proofErr w:type="spellEnd"/>
+      <w:r>
+        <w:rPr>
+          <w:shd w:val="clear" w:color="auto" w:fill="FFFF00"/>
+        </w:rPr>
+        <w:t xml:space="preserve">, </w:t>
+      </w:r>
+      <w:proofErr w:type="spellStart"/>
+      <w:r>
+        <w:rPr>
+          <w:shd w:val="clear" w:color="auto" w:fill="FFFF00"/>
+        </w:rPr>
+        <w:t>ImpflingNachname</w:t>
+      </w:r>
+      <w:proofErr w:type="spellEnd"/>
+      <w:r>
+        <w:rPr>
+          <w:shd w:val="clear" w:color="auto" w:fill="FFFF00"/>
+        </w:rPr>
+        <w:t>, ImpflingGeburtsdatum,Risiktofaktor1, Risikofaktor2, Risikofaktor3, Risikofaktor4,</w:t>
+      </w:r>
+      <w:r>
+        <w:t xml:space="preserve"> </w:t>
+      </w:r>
+      <w:proofErr w:type="spellStart"/>
+      <w:r>
+        <w:rPr>
+          <w:shd w:val="clear" w:color="auto" w:fill="FFFF00"/>
+        </w:rPr>
+        <w:t>ImpfstoffBezeichung</w:t>
+      </w:r>
+      <w:proofErr w:type="spellEnd"/>
+      <w:r>
+        <w:rPr>
+          <w:shd w:val="clear" w:color="auto" w:fill="FFFF00"/>
+        </w:rPr>
+        <w:t xml:space="preserve">, </w:t>
+      </w:r>
+      <w:proofErr w:type="spellStart"/>
+      <w:r>
+        <w:rPr>
+          <w:shd w:val="clear" w:color="auto" w:fill="FFFF00"/>
+        </w:rPr>
+        <w:t>ImpfstoffGruppe</w:t>
+      </w:r>
+      <w:proofErr w:type="spellEnd"/>
+      <w:r>
+        <w:t xml:space="preserve">, </w:t>
+      </w:r>
+      <w:proofErr w:type="spellStart"/>
+      <w:r>
+        <w:t>ImpfTermin</w:t>
+      </w:r>
+      <w:proofErr w:type="spellEnd"/>
+      <w:r>
+        <w:t xml:space="preserve">, </w:t>
+      </w:r>
+      <w:r>
+        <w:rPr>
+          <w:shd w:val="clear" w:color="auto" w:fill="FFFF00"/>
+        </w:rPr>
+        <w:t xml:space="preserve">Impfreaktion1, Impfreaktion2, Impfreaktion3, Impfreaktion4, Impfreaktion5, </w:t>
+      </w:r>
+      <w:proofErr w:type="spellStart"/>
+      <w:r>
+        <w:rPr>
+          <w:shd w:val="clear" w:color="auto" w:fill="FFFF00"/>
+        </w:rPr>
+        <w:t>VerantwortlicherTitel</w:t>
+      </w:r>
+      <w:proofErr w:type="spellEnd"/>
+      <w:r>
+        <w:rPr>
+          <w:shd w:val="clear" w:color="auto" w:fill="FFFF00"/>
+        </w:rPr>
+        <w:t xml:space="preserve">, </w:t>
+      </w:r>
+      <w:proofErr w:type="spellStart"/>
+      <w:r>
+        <w:rPr>
+          <w:shd w:val="clear" w:color="auto" w:fill="FFFF00"/>
+        </w:rPr>
+        <w:t>VerantwortlicherKürzel</w:t>
+      </w:r>
+      <w:proofErr w:type="spellEnd"/>
+      <w:r>
+        <w:rPr>
+          <w:shd w:val="clear" w:color="auto" w:fill="FFFF00"/>
+        </w:rPr>
+        <w:t xml:space="preserve">, </w:t>
+      </w:r>
+      <w:proofErr w:type="spellStart"/>
+      <w:r>
+        <w:rPr>
+          <w:shd w:val="clear" w:color="auto" w:fill="FFFF00"/>
+        </w:rPr>
+        <w:t>VerantwortlicherName</w:t>
+      </w:r>
+      <w:proofErr w:type="spellEnd"/>
+      <w:r>
+        <w:rPr>
+          <w:shd w:val="clear" w:color="auto" w:fill="FFFF00"/>
+        </w:rPr>
+        <w:t xml:space="preserve">, </w:t>
+      </w:r>
+      <w:proofErr w:type="spellStart"/>
+      <w:r>
+        <w:rPr>
+          <w:shd w:val="clear" w:color="auto" w:fill="FFFF00"/>
+        </w:rPr>
+        <w:t>VerantwortlicherFachgebiet</w:t>
+      </w:r>
+      <w:proofErr w:type="spellEnd"/>
+      <w:r>
+        <w:t>}</w:t>
+      </w:r>
+    </w:p>
+    <w:p>
       <w:pPr>
         <w:numPr>
           <w:ilvl w:val="0"/>
@@ -2843,166 +3073,90 @@
         </w:numPr>
       </w:pPr>
       <w:r>
-        <w:t>Hierzu muss endlich die riesige Tabelle aufgeteilt werden</w:t>
+        <w:t>Die Risikofaktoren sind Teil des Impflings, da sie Teil seiner Person sind und ihm fest zugeordnet werden können</w:t>
+      </w:r>
+      <w:r>
+        <w:t>.</w:t>
+      </w:r>
+      <w:r>
+        <w:t xml:space="preserve"> Allerdings habe</w:t>
+      </w:r>
+      <w:r>
+        <w:t>n wir</w:t>
+      </w:r>
+      <w:r>
+        <w:t xml:space="preserve"> sie zur Übersichtlichkeit ausgelagert</w:t>
       </w:r>
     </w:p>
     <w:p>
       <w:proofErr w:type="gramStart"/>
       <w:r>
-        <w:t>Impfprotokoll{</w:t>
+        <w:t>Impfling{</w:t>
       </w:r>
       <w:proofErr w:type="spellStart"/>
       <w:proofErr w:type="gramEnd"/>
       <w:r>
+        <w:t>I</w:t>
+      </w:r>
+      <w:r>
         <w:rPr>
           <w:u w:val="single"/>
         </w:rPr>
-        <w:t>impfID</w:t>
-      </w:r>
-      <w:proofErr w:type="spellEnd"/>
-      <w:r>
-        <w:t xml:space="preserve">, </w:t>
-      </w:r>
-      <w:proofErr w:type="spellStart"/>
-      <w:r>
-        <w:rPr>
-          <w:shd w:val="clear" w:color="auto" w:fill="FFFF00"/>
-        </w:rPr>
+        <w:t>mpflingID</w:t>
+      </w:r>
+      <w:proofErr w:type="spellEnd"/>
+      <w:r>
+        <w:t xml:space="preserve">, </w:t>
+      </w:r>
+      <w:proofErr w:type="spellStart"/>
+      <w:r>
         <w:t>ImpflingNummer</w:t>
       </w:r>
       <w:proofErr w:type="spellEnd"/>
       <w:r>
-        <w:rPr>
-          <w:shd w:val="clear" w:color="auto" w:fill="FFFF00"/>
-        </w:rPr>
-        <w:t xml:space="preserve">, </w:t>
-      </w:r>
-      <w:proofErr w:type="spellStart"/>
-      <w:r>
-        <w:rPr>
-          <w:shd w:val="clear" w:color="auto" w:fill="FFFF00"/>
-        </w:rPr>
+        <w:t xml:space="preserve">, </w:t>
+      </w:r>
+      <w:proofErr w:type="spellStart"/>
+      <w:r>
         <w:t>ImpflingVorname</w:t>
       </w:r>
       <w:proofErr w:type="spellEnd"/>
       <w:r>
-        <w:rPr>
-          <w:shd w:val="clear" w:color="auto" w:fill="FFFF00"/>
-        </w:rPr>
-        <w:t xml:space="preserve">, </w:t>
-      </w:r>
-      <w:proofErr w:type="spellStart"/>
-      <w:r>
-        <w:rPr>
-          <w:shd w:val="clear" w:color="auto" w:fill="FFFF00"/>
-        </w:rPr>
+        <w:t xml:space="preserve">, </w:t>
+      </w:r>
+      <w:proofErr w:type="spellStart"/>
+      <w:r>
         <w:t>ImpflingNachname</w:t>
       </w:r>
       <w:proofErr w:type="spellEnd"/>
       <w:r>
-        <w:rPr>
-          <w:shd w:val="clear" w:color="auto" w:fill="FFFF00"/>
-        </w:rPr>
-        <w:t>, ImpflingGeburtsdatum,Risiktofaktor1, Risikofaktor2, Risikofaktor3, Risikofaktor4,</w:t>
-      </w:r>
-      <w:r>
-        <w:t xml:space="preserve"> </w:t>
-      </w:r>
-      <w:proofErr w:type="spellStart"/>
-      <w:r>
-        <w:rPr>
-          <w:shd w:val="clear" w:color="auto" w:fill="FFFF00"/>
-        </w:rPr>
-        <w:t>ImpfstoffBezeichung</w:t>
-      </w:r>
-      <w:proofErr w:type="spellEnd"/>
-      <w:r>
-        <w:rPr>
-          <w:shd w:val="clear" w:color="auto" w:fill="FFFF00"/>
-        </w:rPr>
-        <w:t xml:space="preserve">, </w:t>
-      </w:r>
-      <w:proofErr w:type="spellStart"/>
-      <w:r>
-        <w:rPr>
-          <w:shd w:val="clear" w:color="auto" w:fill="FFFF00"/>
-        </w:rPr>
-        <w:t>ImpfstoffGruppe</w:t>
-      </w:r>
-      <w:proofErr w:type="spellEnd"/>
-      <w:r>
-        <w:t xml:space="preserve">, </w:t>
-      </w:r>
-      <w:proofErr w:type="spellStart"/>
-      <w:r>
-        <w:t>ImpfTermin</w:t>
-      </w:r>
-      <w:proofErr w:type="spellEnd"/>
-      <w:r>
-        <w:t xml:space="preserve">, </w:t>
-      </w:r>
-      <w:r>
-        <w:rPr>
-          <w:shd w:val="clear" w:color="auto" w:fill="FFFF00"/>
-        </w:rPr>
-        <w:t xml:space="preserve">Impfreaktion1, Impfreaktion2, Impfreaktion3, Impfreaktion4, Impfreaktion5, </w:t>
-      </w:r>
-      <w:proofErr w:type="spellStart"/>
-      <w:r>
-        <w:rPr>
-          <w:shd w:val="clear" w:color="auto" w:fill="FFFF00"/>
-        </w:rPr>
-        <w:t>VerantwortlicherTitel</w:t>
-      </w:r>
-      <w:proofErr w:type="spellEnd"/>
-      <w:r>
-        <w:rPr>
-          <w:shd w:val="clear" w:color="auto" w:fill="FFFF00"/>
-        </w:rPr>
-        <w:t xml:space="preserve">, </w:t>
-      </w:r>
-      <w:proofErr w:type="spellStart"/>
-      <w:r>
-        <w:rPr>
-          <w:shd w:val="clear" w:color="auto" w:fill="FFFF00"/>
-        </w:rPr>
-        <w:t>VerantwortlicherKürzel</w:t>
-      </w:r>
-      <w:proofErr w:type="spellEnd"/>
-      <w:r>
-        <w:rPr>
-          <w:shd w:val="clear" w:color="auto" w:fill="FFFF00"/>
-        </w:rPr>
-        <w:t xml:space="preserve">, </w:t>
-      </w:r>
-      <w:proofErr w:type="spellStart"/>
-      <w:r>
-        <w:rPr>
-          <w:shd w:val="clear" w:color="auto" w:fill="FFFF00"/>
-        </w:rPr>
-        <w:t>VerantwortlicherName</w:t>
-      </w:r>
-      <w:proofErr w:type="spellEnd"/>
-      <w:r>
-        <w:rPr>
-          <w:shd w:val="clear" w:color="auto" w:fill="FFFF00"/>
-        </w:rPr>
-        <w:t xml:space="preserve">, </w:t>
-      </w:r>
-      <w:proofErr w:type="spellStart"/>
-      <w:r>
-        <w:rPr>
-          <w:shd w:val="clear" w:color="auto" w:fill="FFFF00"/>
-        </w:rPr>
-        <w:t>VerantwortlicherFachgebiet</w:t>
-      </w:r>
-      <w:proofErr w:type="spellEnd"/>
-      <w:r>
-        <w:t>}</w:t>
-      </w:r>
-    </w:p>
-    <w:p/>
-    <w:p/>
+        <w:t xml:space="preserve">, </w:t>
+      </w:r>
+      <w:proofErr w:type="spellStart"/>
+      <w:r>
+        <w:t>ImpflingGeburtsdatum</w:t>
+      </w:r>
+      <w:proofErr w:type="spellEnd"/>
+      <w:r>
+        <w:t>, #Risikofaktoren}</w:t>
+      </w:r>
+    </w:p>
+    <w:p>
+      <w:proofErr w:type="gramStart"/>
+      <w:r>
+        <w:t>Risikofaktoren{</w:t>
+      </w:r>
+      <w:proofErr w:type="gramEnd"/>
+      <w:r>
+        <w:rPr>
+          <w:u w:val="single"/>
+        </w:rPr>
+        <w:t>Risikofaktoren</w:t>
+      </w:r>
+      <w:r>
+        <w:t>,Risiktofaktor1, Risikofaktor2, Risikofaktor3, Risikofaktor4}</w:t>
+      </w:r>
+    </w:p>
     <w:p>
       <w:pPr>
         <w:numPr>
@@ -3010,83 +3164,45 @@
           <w:numId w:val="1"/>
         </w:numPr>
       </w:pPr>
-      <w:r>
-        <w:t>Die Risikofaktoren sind Teil des Impflings, da sie Teil seiner Person sind und ihm fest zugeordnet werden können</w:t>
-      </w:r>
-      <w:r>
-        <w:t>.</w:t>
-      </w:r>
-      <w:r>
-        <w:t xml:space="preserve"> Allerdings habe ich sie zur Übersichtlichkeit ausgelagert</w:t>
+      <w:proofErr w:type="spellStart"/>
+      <w:r>
+        <w:t>ImpfstoffBezeichnung</w:t>
+      </w:r>
+      <w:proofErr w:type="spellEnd"/>
+      <w:r>
+        <w:t xml:space="preserve"> kann als Natürlicher</w:t>
+      </w:r>
+      <w:r>
+        <w:t xml:space="preserve"> </w:t>
+      </w:r>
+      <w:r>
+        <w:t>Primärschlüssel erhalten werden</w:t>
       </w:r>
     </w:p>
     <w:p>
       <w:proofErr w:type="gramStart"/>
       <w:r>
-        <w:t>Impfling{</w:t>
-      </w:r>
-      <w:proofErr w:type="spellStart"/>
+        <w:t xml:space="preserve">Impfstoff{ </w:t>
+      </w:r>
+      <w:proofErr w:type="spellStart"/>
+      <w:r>
+        <w:rPr>
+          <w:u w:val="single"/>
+        </w:rPr>
+        <w:t>ImpfstoffBezeichnung</w:t>
+      </w:r>
+      <w:proofErr w:type="spellEnd"/>
       <w:proofErr w:type="gramEnd"/>
       <w:r>
-        <w:t>I</w:t>
-      </w:r>
-      <w:r>
-        <w:rPr>
-          <w:u w:val="single"/>
-        </w:rPr>
-        <w:t>mpflingID</w:t>
-      </w:r>
-      <w:proofErr w:type="spellEnd"/>
-      <w:r>
-        <w:t xml:space="preserve">, </w:t>
-      </w:r>
-      <w:proofErr w:type="spellStart"/>
-      <w:r>
-        <w:t>ImpflingNummer</w:t>
-      </w:r>
-      <w:proofErr w:type="spellEnd"/>
-      <w:r>
-        <w:t xml:space="preserve">, </w:t>
-      </w:r>
-      <w:proofErr w:type="spellStart"/>
-      <w:r>
-        <w:t>ImpflingVorname</w:t>
-      </w:r>
-      <w:proofErr w:type="spellEnd"/>
-      <w:r>
-        <w:t xml:space="preserve">, </w:t>
-      </w:r>
-      <w:proofErr w:type="spellStart"/>
-      <w:r>
-        <w:t>ImpflingNachname</w:t>
-      </w:r>
-      <w:proofErr w:type="spellEnd"/>
-      <w:r>
-        <w:t xml:space="preserve">, </w:t>
-      </w:r>
-      <w:proofErr w:type="spellStart"/>
-      <w:r>
-        <w:t>ImpflingGeburtsdatum</w:t>
-      </w:r>
-      <w:proofErr w:type="spellEnd"/>
-      <w:r>
-        <w:t>, #Risikofaktoren}</w:t>
-      </w:r>
-    </w:p>
-    <w:p>
-      <w:proofErr w:type="gramStart"/>
-      <w:r>
-        <w:t>Risikofaktoren{</w:t>
-      </w:r>
-      <w:proofErr w:type="gramEnd"/>
-      <w:r>
-        <w:rPr>
-          <w:u w:val="single"/>
-        </w:rPr>
-        <w:t>Risikofaktoren</w:t>
-      </w:r>
-      <w:r>
-        <w:t>,Risiktofaktor1, Risikofaktor2, Risikofaktor3, Risikofaktor4}</w:t>
+        <w:t xml:space="preserve">, </w:t>
+      </w:r>
+      <w:proofErr w:type="spellStart"/>
+      <w:r>
+        <w:t>ImpfstoffGruppe</w:t>
+      </w:r>
+      <w:proofErr w:type="spellEnd"/>
+      <w:r>
+        <w:t>}</w:t>
       </w:r>
     </w:p>
     <w:p>
@@ -3096,43 +3212,76 @@
           <w:numId w:val="1"/>
         </w:numPr>
       </w:pPr>
-      <w:proofErr w:type="spellStart"/>
-      <w:r>
-        <w:t>ImpfstoffBezeichnung</w:t>
-      </w:r>
-      <w:proofErr w:type="spellEnd"/>
-      <w:r>
-        <w:t xml:space="preserve"> kann als </w:t>
-      </w:r>
-      <w:proofErr w:type="spellStart"/>
-      <w:r>
-        <w:t>NatürlicherPrimärschlüssel</w:t>
-      </w:r>
-      <w:proofErr w:type="spellEnd"/>
-      <w:r>
-        <w:t xml:space="preserve"> erhalten werden</w:t>
+      <w:r>
+        <w:t xml:space="preserve">Sowohl die Impfreaktionen als auch </w:t>
+      </w:r>
+      <w:r>
+        <w:t>die Verantwortlichen</w:t>
+      </w:r>
+      <w:r>
+        <w:t xml:space="preserve"> erstellen</w:t>
       </w:r>
     </w:p>
     <w:p>
       <w:proofErr w:type="gramStart"/>
       <w:r>
-        <w:t xml:space="preserve">Impfstoff{ </w:t>
-      </w:r>
-      <w:proofErr w:type="spellStart"/>
+        <w:t xml:space="preserve">Impfreaktionen{ </w:t>
+      </w:r>
       <w:r>
         <w:rPr>
           <w:u w:val="single"/>
         </w:rPr>
-        <w:t>ImpfstoffBezeichnung</w:t>
-      </w:r>
-      <w:proofErr w:type="spellEnd"/>
+        <w:t>Impfreaktionen</w:t>
+      </w:r>
       <w:proofErr w:type="gramEnd"/>
       <w:r>
-        <w:t xml:space="preserve">, </w:t>
-      </w:r>
-      <w:proofErr w:type="spellStart"/>
-      <w:r>
-        <w:t>ImpfstoffGruppe</w:t>
+        <w:t>, Impfreaktion1, Impfreaktion2, Impfreaktion3, Impfreaktion4, Impfreaktion5}</w:t>
+      </w:r>
+    </w:p>
+    <w:p>
+      <w:proofErr w:type="gramStart"/>
+      <w:r>
+        <w:t xml:space="preserve">Verantwortlicher{ </w:t>
+      </w:r>
+      <w:proofErr w:type="spellStart"/>
+      <w:r>
+        <w:rPr>
+          <w:u w:val="single"/>
+        </w:rPr>
+        <w:t>VerantwortlicherID</w:t>
+      </w:r>
+      <w:proofErr w:type="spellEnd"/>
+      <w:proofErr w:type="gramEnd"/>
+      <w:r>
+        <w:t xml:space="preserve">, </w:t>
+      </w:r>
+      <w:proofErr w:type="spellStart"/>
+      <w:r>
+        <w:t>VerantwortlicherTitel</w:t>
+      </w:r>
+      <w:proofErr w:type="spellEnd"/>
+      <w:r>
+        <w:t xml:space="preserve">, </w:t>
+      </w:r>
+      <w:proofErr w:type="spellStart"/>
+      <w:r>
+        <w:t>VerantwortlicherKürzel</w:t>
+      </w:r>
+      <w:proofErr w:type="spellEnd"/>
+      <w:r>
+        <w:t xml:space="preserve">, </w:t>
+      </w:r>
+      <w:proofErr w:type="spellStart"/>
+      <w:r>
+        <w:t>VerantwortlicherName</w:t>
+      </w:r>
+      <w:proofErr w:type="spellEnd"/>
+      <w:r>
+        <w:t xml:space="preserve">, </w:t>
+      </w:r>
+      <w:proofErr w:type="spellStart"/>
+      <w:r>
+        <w:t>VerantwortlicherFachgebiet</w:t>
       </w:r>
       <w:proofErr w:type="spellEnd"/>
       <w:r>
@@ -3147,92 +3296,7 @@
         </w:numPr>
       </w:pPr>
       <w:r>
-        <w:t>Sowohl die Impfreaktionen als auch der Verantwortliche erstellen</w:t>
-      </w:r>
-    </w:p>
-    <w:p>
-      <w:proofErr w:type="gramStart"/>
-      <w:r>
-        <w:t xml:space="preserve">Impfreaktionen{ </w:t>
-      </w:r>
-      <w:r>
-        <w:rPr>
-          <w:u w:val="single"/>
-        </w:rPr>
-        <w:t>Impfreaktionen</w:t>
-      </w:r>
-      <w:proofErr w:type="gramEnd"/>
-      <w:r>
-        <w:t>, Impfreaktion1, Impfreaktion2, Impfreaktion3, Impfreaktion4, Impfreaktion5}</w:t>
-      </w:r>
-    </w:p>
-    <w:p>
-      <w:proofErr w:type="gramStart"/>
-      <w:r>
-        <w:t xml:space="preserve">Verantwortlicher{ </w:t>
-      </w:r>
-      <w:proofErr w:type="spellStart"/>
-      <w:r>
-        <w:rPr>
-          <w:u w:val="single"/>
-        </w:rPr>
-        <w:t>VerantwortlicherID</w:t>
-      </w:r>
-      <w:proofErr w:type="spellEnd"/>
-      <w:proofErr w:type="gramEnd"/>
-      <w:r>
-        <w:t xml:space="preserve">, </w:t>
-      </w:r>
-      <w:proofErr w:type="spellStart"/>
-      <w:r>
-        <w:t>VerantwortlicherTitel</w:t>
-      </w:r>
-      <w:proofErr w:type="spellEnd"/>
-      <w:r>
-        <w:t xml:space="preserve">, </w:t>
-      </w:r>
-      <w:proofErr w:type="spellStart"/>
-      <w:r>
-        <w:t>VerantwortlicherKürzel</w:t>
-      </w:r>
-      <w:proofErr w:type="spellEnd"/>
-      <w:r>
-        <w:t xml:space="preserve">, </w:t>
-      </w:r>
-      <w:proofErr w:type="spellStart"/>
-      <w:r>
-        <w:t>VerantwortlicherName</w:t>
-      </w:r>
-      <w:proofErr w:type="spellEnd"/>
-      <w:r>
-        <w:t xml:space="preserve">, </w:t>
-      </w:r>
-      <w:proofErr w:type="spellStart"/>
-      <w:r>
-        <w:t>VerantwortlicherFachgebiet</w:t>
-      </w:r>
-      <w:proofErr w:type="spellEnd"/>
-      <w:r>
-        <w:t>}</w:t>
-      </w:r>
-    </w:p>
-    <w:p>
-      <w:pPr>
-        <w:numPr>
-          <w:ilvl w:val="0"/>
-          <w:numId w:val="1"/>
-        </w:numPr>
-      </w:pPr>
-      <w:r>
-        <w:t xml:space="preserve">Die folgende Tabelle bringt alle anderen Tabellen mit der </w:t>
-      </w:r>
-      <w:proofErr w:type="spellStart"/>
-      <w:r>
-        <w:t>impfID</w:t>
-      </w:r>
-      <w:proofErr w:type="spellEnd"/>
-      <w:r>
-        <w:t xml:space="preserve"> und dem Termin zusammen</w:t>
+        <w:t>Haupt Tabelle die alles zusammenbringt</w:t>
       </w:r>
     </w:p>
     <w:p>
@@ -3397,6 +3461,119 @@
     </w:lvl>
   </w:abstractNum>
   <w:abstractNum w:abstractNumId="1" w15:restartNumberingAfterBreak="0">
+    <w:nsid w:val="244108BE"/>
+    <w:multiLevelType w:val="hybridMultilevel"/>
+    <w:tmpl w:val="26EA5EE8"/>
+    <w:lvl w:ilvl="0" w:tplc="B29A67A8">
+      <w:start w:val="1"/>
+      <w:numFmt w:val="bullet"/>
+      <w:lvlText w:val="-"/>
+      <w:lvlJc w:val="left"/>
+      <w:pPr>
+        <w:ind w:left="720" w:hanging="360"/>
+      </w:pPr>
+      <w:rPr>
+        <w:rFonts w:ascii="Aptos" w:eastAsiaTheme="minorHAnsi" w:hAnsi="Aptos" w:cstheme="minorBidi" w:hint="default"/>
+      </w:rPr>
+    </w:lvl>
+    <w:lvl w:ilvl="1" w:tplc="04070003" w:tentative="1">
+      <w:start w:val="1"/>
+      <w:numFmt w:val="bullet"/>
+      <w:lvlText w:val="o"/>
+      <w:lvlJc w:val="left"/>
+      <w:pPr>
+        <w:ind w:left="1440" w:hanging="360"/>
+      </w:pPr>
+      <w:rPr>
+        <w:rFonts w:ascii="Courier New" w:hAnsi="Courier New" w:cs="Courier New" w:hint="default"/>
+      </w:rPr>
+    </w:lvl>
+    <w:lvl w:ilvl="2" w:tplc="04070005" w:tentative="1">
+      <w:start w:val="1"/>
+      <w:numFmt w:val="bullet"/>
+      <w:lvlText w:val=""/>
+      <w:lvlJc w:val="left"/>
+      <w:pPr>
+        <w:ind w:left="2160" w:hanging="360"/>
+      </w:pPr>
+      <w:rPr>
+        <w:rFonts w:ascii="Wingdings" w:hAnsi="Wingdings" w:hint="default"/>
+      </w:rPr>
+    </w:lvl>
+    <w:lvl w:ilvl="3" w:tplc="04070001" w:tentative="1">
+      <w:start w:val="1"/>
+      <w:numFmt w:val="bullet"/>
+      <w:lvlText w:val=""/>
+      <w:lvlJc w:val="left"/>
+      <w:pPr>
+        <w:ind w:left="2880" w:hanging="360"/>
+      </w:pPr>
+      <w:rPr>
+        <w:rFonts w:ascii="Symbol" w:hAnsi="Symbol" w:hint="default"/>
+      </w:rPr>
+    </w:lvl>
+    <w:lvl w:ilvl="4" w:tplc="04070003" w:tentative="1">
+      <w:start w:val="1"/>
+      <w:numFmt w:val="bullet"/>
+      <w:lvlText w:val="o"/>
+      <w:lvlJc w:val="left"/>
+      <w:pPr>
+        <w:ind w:left="3600" w:hanging="360"/>
+      </w:pPr>
+      <w:rPr>
+        <w:rFonts w:ascii="Courier New" w:hAnsi="Courier New" w:cs="Courier New" w:hint="default"/>
+      </w:rPr>
+    </w:lvl>
+    <w:lvl w:ilvl="5" w:tplc="04070005" w:tentative="1">
+      <w:start w:val="1"/>
+      <w:numFmt w:val="bullet"/>
+      <w:lvlText w:val=""/>
+      <w:lvlJc w:val="left"/>
+      <w:pPr>
+        <w:ind w:left="4320" w:hanging="360"/>
+      </w:pPr>
+      <w:rPr>
+        <w:rFonts w:ascii="Wingdings" w:hAnsi="Wingdings" w:hint="default"/>
+      </w:rPr>
+    </w:lvl>
+    <w:lvl w:ilvl="6" w:tplc="04070001" w:tentative="1">
+      <w:start w:val="1"/>
+      <w:numFmt w:val="bullet"/>
+      <w:lvlText w:val=""/>
+      <w:lvlJc w:val="left"/>
+      <w:pPr>
+        <w:ind w:left="5040" w:hanging="360"/>
+      </w:pPr>
+      <w:rPr>
+        <w:rFonts w:ascii="Symbol" w:hAnsi="Symbol" w:hint="default"/>
+      </w:rPr>
+    </w:lvl>
+    <w:lvl w:ilvl="7" w:tplc="04070003" w:tentative="1">
+      <w:start w:val="1"/>
+      <w:numFmt w:val="bullet"/>
+      <w:lvlText w:val="o"/>
+      <w:lvlJc w:val="left"/>
+      <w:pPr>
+        <w:ind w:left="5760" w:hanging="360"/>
+      </w:pPr>
+      <w:rPr>
+        <w:rFonts w:ascii="Courier New" w:hAnsi="Courier New" w:cs="Courier New" w:hint="default"/>
+      </w:rPr>
+    </w:lvl>
+    <w:lvl w:ilvl="8" w:tplc="04070005" w:tentative="1">
+      <w:start w:val="1"/>
+      <w:numFmt w:val="bullet"/>
+      <w:lvlText w:val=""/>
+      <w:lvlJc w:val="left"/>
+      <w:pPr>
+        <w:ind w:left="6480" w:hanging="360"/>
+      </w:pPr>
+      <w:rPr>
+        <w:rFonts w:ascii="Wingdings" w:hAnsi="Wingdings" w:hint="default"/>
+      </w:rPr>
+    </w:lvl>
+  </w:abstractNum>
+  <w:abstractNum w:abstractNumId="2" w15:restartNumberingAfterBreak="0">
     <w:nsid w:val="4DCD03E3"/>
     <w:multiLevelType w:val="multilevel"/>
     <w:tmpl w:val="8E141ED2"/>
@@ -3509,7 +3686,7 @@
       </w:pPr>
     </w:lvl>
   </w:abstractNum>
-  <w:abstractNum w:abstractNumId="2" w15:restartNumberingAfterBreak="0">
+  <w:abstractNum w:abstractNumId="3" w15:restartNumberingAfterBreak="0">
     <w:nsid w:val="7BB47F9C"/>
     <w:multiLevelType w:val="multilevel"/>
     <w:tmpl w:val="9968D6E8"/>
@@ -3650,13 +3827,16 @@
     </w:lvl>
   </w:abstractNum>
   <w:num w:numId="1" w16cid:durableId="549001910">
-    <w:abstractNumId w:val="2"/>
+    <w:abstractNumId w:val="3"/>
   </w:num>
   <w:num w:numId="2" w16cid:durableId="2084712744">
-    <w:abstractNumId w:val="1"/>
+    <w:abstractNumId w:val="2"/>
   </w:num>
   <w:num w:numId="3" w16cid:durableId="57947582">
     <w:abstractNumId w:val="0"/>
+  </w:num>
+  <w:num w:numId="4" w16cid:durableId="408160965">
+    <w:abstractNumId w:val="1"/>
   </w:num>
 </w:numbering>
 </file>
@@ -4058,18 +4238,18 @@
     <w:lsdException w:name="Unresolved Mention" w:semiHidden="1" w:unhideWhenUsed="1"/>
     <w:lsdException w:name="Smart Link" w:semiHidden="1" w:unhideWhenUsed="1"/>
   </w:latentStyles>
-  <w:style w:type="paragraph" w:default="1" w:styleId="Standard">
+  <w:style w:type="paragraph" w:default="1" w:styleId="Normal">
     <w:name w:val="Normal"/>
     <w:qFormat/>
     <w:pPr>
       <w:spacing w:after="160" w:line="259" w:lineRule="auto"/>
     </w:pPr>
   </w:style>
-  <w:style w:type="paragraph" w:styleId="berschrift1">
+  <w:style w:type="paragraph" w:styleId="Heading1">
     <w:name w:val="heading 1"/>
-    <w:basedOn w:val="Standard"/>
-    <w:next w:val="Standard"/>
-    <w:link w:val="berschrift1Zchn"/>
+    <w:basedOn w:val="Normal"/>
+    <w:next w:val="Normal"/>
+    <w:link w:val="Heading1Char"/>
     <w:uiPriority w:val="9"/>
     <w:qFormat/>
     <w:rsid w:val="00800C3C"/>
@@ -4086,11 +4266,11 @@
       <w:szCs w:val="40"/>
     </w:rPr>
   </w:style>
-  <w:style w:type="paragraph" w:styleId="berschrift2">
+  <w:style w:type="paragraph" w:styleId="Heading2">
     <w:name w:val="heading 2"/>
-    <w:basedOn w:val="Standard"/>
-    <w:next w:val="Standard"/>
-    <w:link w:val="berschrift2Zchn"/>
+    <w:basedOn w:val="Normal"/>
+    <w:next w:val="Normal"/>
+    <w:link w:val="Heading2Char"/>
     <w:uiPriority w:val="9"/>
     <w:semiHidden/>
     <w:unhideWhenUsed/>
@@ -4109,11 +4289,11 @@
       <w:szCs w:val="32"/>
     </w:rPr>
   </w:style>
-  <w:style w:type="paragraph" w:styleId="berschrift3">
+  <w:style w:type="paragraph" w:styleId="Heading3">
     <w:name w:val="heading 3"/>
-    <w:basedOn w:val="Standard"/>
-    <w:next w:val="Standard"/>
-    <w:link w:val="berschrift3Zchn"/>
+    <w:basedOn w:val="Normal"/>
+    <w:next w:val="Normal"/>
+    <w:link w:val="Heading3Char"/>
     <w:uiPriority w:val="9"/>
     <w:semiHidden/>
     <w:unhideWhenUsed/>
@@ -4132,11 +4312,11 @@
       <w:szCs w:val="28"/>
     </w:rPr>
   </w:style>
-  <w:style w:type="paragraph" w:styleId="berschrift4">
+  <w:style w:type="paragraph" w:styleId="Heading4">
     <w:name w:val="heading 4"/>
-    <w:basedOn w:val="Standard"/>
-    <w:next w:val="Standard"/>
-    <w:link w:val="berschrift4Zchn"/>
+    <w:basedOn w:val="Normal"/>
+    <w:next w:val="Normal"/>
+    <w:link w:val="Heading4Char"/>
     <w:uiPriority w:val="9"/>
     <w:semiHidden/>
     <w:unhideWhenUsed/>
@@ -4155,11 +4335,11 @@
       <w:color w:val="0F4761" w:themeColor="accent1" w:themeShade="BF"/>
     </w:rPr>
   </w:style>
-  <w:style w:type="paragraph" w:styleId="berschrift5">
+  <w:style w:type="paragraph" w:styleId="Heading5">
     <w:name w:val="heading 5"/>
-    <w:basedOn w:val="Standard"/>
-    <w:next w:val="Standard"/>
-    <w:link w:val="berschrift5Zchn"/>
+    <w:basedOn w:val="Normal"/>
+    <w:next w:val="Normal"/>
+    <w:link w:val="Heading5Char"/>
     <w:uiPriority w:val="9"/>
     <w:semiHidden/>
     <w:unhideWhenUsed/>
@@ -4176,11 +4356,11 @@
       <w:color w:val="0F4761" w:themeColor="accent1" w:themeShade="BF"/>
     </w:rPr>
   </w:style>
-  <w:style w:type="paragraph" w:styleId="berschrift6">
+  <w:style w:type="paragraph" w:styleId="Heading6">
     <w:name w:val="heading 6"/>
-    <w:basedOn w:val="Standard"/>
-    <w:next w:val="Standard"/>
-    <w:link w:val="berschrift6Zchn"/>
+    <w:basedOn w:val="Normal"/>
+    <w:next w:val="Normal"/>
+    <w:link w:val="Heading6Char"/>
     <w:uiPriority w:val="9"/>
     <w:semiHidden/>
     <w:unhideWhenUsed/>
@@ -4199,11 +4379,11 @@
       <w:color w:val="595959" w:themeColor="text1" w:themeTint="A6"/>
     </w:rPr>
   </w:style>
-  <w:style w:type="paragraph" w:styleId="berschrift7">
+  <w:style w:type="paragraph" w:styleId="Heading7">
     <w:name w:val="heading 7"/>
-    <w:basedOn w:val="Standard"/>
-    <w:next w:val="Standard"/>
-    <w:link w:val="berschrift7Zchn"/>
+    <w:basedOn w:val="Normal"/>
+    <w:next w:val="Normal"/>
+    <w:link w:val="Heading7Char"/>
     <w:uiPriority w:val="9"/>
     <w:semiHidden/>
     <w:unhideWhenUsed/>
@@ -4220,11 +4400,11 @@
       <w:color w:val="595959" w:themeColor="text1" w:themeTint="A6"/>
     </w:rPr>
   </w:style>
-  <w:style w:type="paragraph" w:styleId="berschrift8">
+  <w:style w:type="paragraph" w:styleId="Heading8">
     <w:name w:val="heading 8"/>
-    <w:basedOn w:val="Standard"/>
-    <w:next w:val="Standard"/>
-    <w:link w:val="berschrift8Zchn"/>
+    <w:basedOn w:val="Normal"/>
+    <w:next w:val="Normal"/>
+    <w:link w:val="Heading8Char"/>
     <w:uiPriority w:val="9"/>
     <w:semiHidden/>
     <w:unhideWhenUsed/>
@@ -4243,11 +4423,11 @@
       <w:color w:val="272727" w:themeColor="text1" w:themeTint="D8"/>
     </w:rPr>
   </w:style>
-  <w:style w:type="paragraph" w:styleId="berschrift9">
+  <w:style w:type="paragraph" w:styleId="Heading9">
     <w:name w:val="heading 9"/>
-    <w:basedOn w:val="Standard"/>
-    <w:next w:val="Standard"/>
-    <w:link w:val="berschrift9Zchn"/>
+    <w:basedOn w:val="Normal"/>
+    <w:next w:val="Normal"/>
+    <w:link w:val="Heading9Char"/>
     <w:uiPriority w:val="9"/>
     <w:semiHidden/>
     <w:unhideWhenUsed/>
@@ -4264,13 +4444,13 @@
       <w:color w:val="272727" w:themeColor="text1" w:themeTint="D8"/>
     </w:rPr>
   </w:style>
-  <w:style w:type="character" w:default="1" w:styleId="Absatz-Standardschriftart">
+  <w:style w:type="character" w:default="1" w:styleId="DefaultParagraphFont">
     <w:name w:val="Default Paragraph Font"/>
     <w:uiPriority w:val="1"/>
     <w:semiHidden/>
     <w:unhideWhenUsed/>
   </w:style>
-  <w:style w:type="table" w:default="1" w:styleId="NormaleTabelle">
+  <w:style w:type="table" w:default="1" w:styleId="TableNormal">
     <w:name w:val="Normal Table"/>
     <w:uiPriority w:val="99"/>
     <w:semiHidden/>
@@ -4285,16 +4465,16 @@
       </w:tblCellMar>
     </w:tblPr>
   </w:style>
-  <w:style w:type="numbering" w:default="1" w:styleId="KeineListe">
+  <w:style w:type="numbering" w:default="1" w:styleId="NoList">
     <w:name w:val="No List"/>
     <w:uiPriority w:val="99"/>
     <w:semiHidden/>
     <w:unhideWhenUsed/>
   </w:style>
-  <w:style w:type="character" w:customStyle="1" w:styleId="berschrift1Zchn">
-    <w:name w:val="Überschrift 1 Zchn"/>
-    <w:basedOn w:val="Absatz-Standardschriftart"/>
-    <w:link w:val="berschrift1"/>
+  <w:style w:type="character" w:customStyle="1" w:styleId="Heading1Char">
+    <w:name w:val="Heading 1 Char"/>
+    <w:basedOn w:val="DefaultParagraphFont"/>
+    <w:link w:val="Heading1"/>
     <w:uiPriority w:val="9"/>
     <w:qFormat/>
     <w:rsid w:val="00800C3C"/>
@@ -4305,10 +4485,10 @@
       <w:szCs w:val="40"/>
     </w:rPr>
   </w:style>
-  <w:style w:type="character" w:customStyle="1" w:styleId="berschrift2Zchn">
-    <w:name w:val="Überschrift 2 Zchn"/>
-    <w:basedOn w:val="Absatz-Standardschriftart"/>
-    <w:link w:val="berschrift2"/>
+  <w:style w:type="character" w:customStyle="1" w:styleId="Heading2Char">
+    <w:name w:val="Heading 2 Char"/>
+    <w:basedOn w:val="DefaultParagraphFont"/>
+    <w:link w:val="Heading2"/>
     <w:uiPriority w:val="9"/>
     <w:semiHidden/>
     <w:qFormat/>
@@ -4320,10 +4500,10 @@
       <w:szCs w:val="32"/>
     </w:rPr>
   </w:style>
-  <w:style w:type="character" w:customStyle="1" w:styleId="berschrift3Zchn">
-    <w:name w:val="Überschrift 3 Zchn"/>
-    <w:basedOn w:val="Absatz-Standardschriftart"/>
-    <w:link w:val="berschrift3"/>
+  <w:style w:type="character" w:customStyle="1" w:styleId="Heading3Char">
+    <w:name w:val="Heading 3 Char"/>
+    <w:basedOn w:val="DefaultParagraphFont"/>
+    <w:link w:val="Heading3"/>
     <w:uiPriority w:val="9"/>
     <w:semiHidden/>
     <w:qFormat/>
@@ -4335,10 +4515,10 @@
       <w:szCs w:val="28"/>
     </w:rPr>
   </w:style>
-  <w:style w:type="character" w:customStyle="1" w:styleId="berschrift4Zchn">
-    <w:name w:val="Überschrift 4 Zchn"/>
-    <w:basedOn w:val="Absatz-Standardschriftart"/>
-    <w:link w:val="berschrift4"/>
+  <w:style w:type="character" w:customStyle="1" w:styleId="Heading4Char">
+    <w:name w:val="Heading 4 Char"/>
+    <w:basedOn w:val="DefaultParagraphFont"/>
+    <w:link w:val="Heading4"/>
     <w:uiPriority w:val="9"/>
     <w:semiHidden/>
     <w:qFormat/>
@@ -4350,10 +4530,10 @@
       <w:color w:val="0F4761" w:themeColor="accent1" w:themeShade="BF"/>
     </w:rPr>
   </w:style>
-  <w:style w:type="character" w:customStyle="1" w:styleId="berschrift5Zchn">
-    <w:name w:val="Überschrift 5 Zchn"/>
-    <w:basedOn w:val="Absatz-Standardschriftart"/>
-    <w:link w:val="berschrift5"/>
+  <w:style w:type="character" w:customStyle="1" w:styleId="Heading5Char">
+    <w:name w:val="Heading 5 Char"/>
+    <w:basedOn w:val="DefaultParagraphFont"/>
+    <w:link w:val="Heading5"/>
     <w:uiPriority w:val="9"/>
     <w:semiHidden/>
     <w:qFormat/>
@@ -4363,10 +4543,10 @@
       <w:color w:val="0F4761" w:themeColor="accent1" w:themeShade="BF"/>
     </w:rPr>
   </w:style>
-  <w:style w:type="character" w:customStyle="1" w:styleId="berschrift6Zchn">
-    <w:name w:val="Überschrift 6 Zchn"/>
-    <w:basedOn w:val="Absatz-Standardschriftart"/>
-    <w:link w:val="berschrift6"/>
+  <w:style w:type="character" w:customStyle="1" w:styleId="Heading6Char">
+    <w:name w:val="Heading 6 Char"/>
+    <w:basedOn w:val="DefaultParagraphFont"/>
+    <w:link w:val="Heading6"/>
     <w:uiPriority w:val="9"/>
     <w:semiHidden/>
     <w:qFormat/>
@@ -4378,10 +4558,10 @@
       <w:color w:val="595959" w:themeColor="text1" w:themeTint="A6"/>
     </w:rPr>
   </w:style>
-  <w:style w:type="character" w:customStyle="1" w:styleId="berschrift7Zchn">
-    <w:name w:val="Überschrift 7 Zchn"/>
-    <w:basedOn w:val="Absatz-Standardschriftart"/>
-    <w:link w:val="berschrift7"/>
+  <w:style w:type="character" w:customStyle="1" w:styleId="Heading7Char">
+    <w:name w:val="Heading 7 Char"/>
+    <w:basedOn w:val="DefaultParagraphFont"/>
+    <w:link w:val="Heading7"/>
     <w:uiPriority w:val="9"/>
     <w:semiHidden/>
     <w:qFormat/>
@@ -4391,10 +4571,10 @@
       <w:color w:val="595959" w:themeColor="text1" w:themeTint="A6"/>
     </w:rPr>
   </w:style>
-  <w:style w:type="character" w:customStyle="1" w:styleId="berschrift8Zchn">
-    <w:name w:val="Überschrift 8 Zchn"/>
-    <w:basedOn w:val="Absatz-Standardschriftart"/>
-    <w:link w:val="berschrift8"/>
+  <w:style w:type="character" w:customStyle="1" w:styleId="Heading8Char">
+    <w:name w:val="Heading 8 Char"/>
+    <w:basedOn w:val="DefaultParagraphFont"/>
+    <w:link w:val="Heading8"/>
     <w:uiPriority w:val="9"/>
     <w:semiHidden/>
     <w:qFormat/>
@@ -4406,10 +4586,10 @@
       <w:color w:val="272727" w:themeColor="text1" w:themeTint="D8"/>
     </w:rPr>
   </w:style>
-  <w:style w:type="character" w:customStyle="1" w:styleId="berschrift9Zchn">
-    <w:name w:val="Überschrift 9 Zchn"/>
-    <w:basedOn w:val="Absatz-Standardschriftart"/>
-    <w:link w:val="berschrift9"/>
+  <w:style w:type="character" w:customStyle="1" w:styleId="Heading9Char">
+    <w:name w:val="Heading 9 Char"/>
+    <w:basedOn w:val="DefaultParagraphFont"/>
+    <w:link w:val="Heading9"/>
     <w:uiPriority w:val="9"/>
     <w:semiHidden/>
     <w:qFormat/>
@@ -4419,10 +4599,10 @@
       <w:color w:val="272727" w:themeColor="text1" w:themeTint="D8"/>
     </w:rPr>
   </w:style>
-  <w:style w:type="character" w:customStyle="1" w:styleId="TitelZchn">
-    <w:name w:val="Titel Zchn"/>
-    <w:basedOn w:val="Absatz-Standardschriftart"/>
-    <w:link w:val="Titel"/>
+  <w:style w:type="character" w:customStyle="1" w:styleId="TitleChar">
+    <w:name w:val="Title Char"/>
+    <w:basedOn w:val="DefaultParagraphFont"/>
+    <w:link w:val="Title"/>
     <w:uiPriority w:val="10"/>
     <w:qFormat/>
     <w:rsid w:val="00800C3C"/>
@@ -4434,10 +4614,10 @@
       <w:szCs w:val="56"/>
     </w:rPr>
   </w:style>
-  <w:style w:type="character" w:customStyle="1" w:styleId="UntertitelZchn">
-    <w:name w:val="Untertitel Zchn"/>
-    <w:basedOn w:val="Absatz-Standardschriftart"/>
-    <w:link w:val="Untertitel"/>
+  <w:style w:type="character" w:customStyle="1" w:styleId="SubtitleChar">
+    <w:name w:val="Subtitle Char"/>
+    <w:basedOn w:val="DefaultParagraphFont"/>
+    <w:link w:val="Subtitle"/>
     <w:uiPriority w:val="11"/>
     <w:qFormat/>
     <w:rsid w:val="00800C3C"/>
@@ -4449,10 +4629,10 @@
       <w:szCs w:val="28"/>
     </w:rPr>
   </w:style>
-  <w:style w:type="character" w:customStyle="1" w:styleId="ZitatZchn">
-    <w:name w:val="Zitat Zchn"/>
-    <w:basedOn w:val="Absatz-Standardschriftart"/>
-    <w:link w:val="Zitat"/>
+  <w:style w:type="character" w:customStyle="1" w:styleId="QuoteChar">
+    <w:name w:val="Quote Char"/>
+    <w:basedOn w:val="DefaultParagraphFont"/>
+    <w:link w:val="Quote"/>
     <w:uiPriority w:val="29"/>
     <w:qFormat/>
     <w:rsid w:val="00800C3C"/>
@@ -4462,9 +4642,9 @@
       <w:color w:val="404040" w:themeColor="text1" w:themeTint="BF"/>
     </w:rPr>
   </w:style>
-  <w:style w:type="character" w:styleId="IntensiveHervorhebung">
+  <w:style w:type="character" w:styleId="IntenseEmphasis">
     <w:name w:val="Intense Emphasis"/>
-    <w:basedOn w:val="Absatz-Standardschriftart"/>
+    <w:basedOn w:val="DefaultParagraphFont"/>
     <w:uiPriority w:val="21"/>
     <w:qFormat/>
     <w:rsid w:val="00800C3C"/>
@@ -4474,10 +4654,10 @@
       <w:color w:val="0F4761" w:themeColor="accent1" w:themeShade="BF"/>
     </w:rPr>
   </w:style>
-  <w:style w:type="character" w:customStyle="1" w:styleId="IntensivesZitatZchn">
-    <w:name w:val="Intensives Zitat Zchn"/>
-    <w:basedOn w:val="Absatz-Standardschriftart"/>
-    <w:link w:val="IntensivesZitat"/>
+  <w:style w:type="character" w:customStyle="1" w:styleId="IntenseQuoteChar">
+    <w:name w:val="Intense Quote Char"/>
+    <w:basedOn w:val="DefaultParagraphFont"/>
+    <w:link w:val="IntenseQuote"/>
     <w:uiPriority w:val="30"/>
     <w:qFormat/>
     <w:rsid w:val="00800C3C"/>
@@ -4487,9 +4667,9 @@
       <w:color w:val="0F4761" w:themeColor="accent1" w:themeShade="BF"/>
     </w:rPr>
   </w:style>
-  <w:style w:type="character" w:styleId="IntensiverVerweis">
+  <w:style w:type="character" w:styleId="IntenseReference">
     <w:name w:val="Intense Reference"/>
-    <w:basedOn w:val="Absatz-Standardschriftart"/>
+    <w:basedOn w:val="DefaultParagraphFont"/>
     <w:uiPriority w:val="32"/>
     <w:qFormat/>
     <w:rsid w:val="00800C3C"/>
@@ -4503,7 +4683,7 @@
   </w:style>
   <w:style w:type="character" w:styleId="Hyperlink">
     <w:name w:val="Hyperlink"/>
-    <w:basedOn w:val="Absatz-Standardschriftart"/>
+    <w:basedOn w:val="DefaultParagraphFont"/>
     <w:uiPriority w:val="99"/>
     <w:unhideWhenUsed/>
     <w:rsid w:val="00FC7BF6"/>
@@ -4512,9 +4692,9 @@
       <w:u w:val="single"/>
     </w:rPr>
   </w:style>
-  <w:style w:type="character" w:styleId="NichtaufgelsteErwhnung">
+  <w:style w:type="character" w:styleId="UnresolvedMention">
     <w:name w:val="Unresolved Mention"/>
-    <w:basedOn w:val="Absatz-Standardschriftart"/>
+    <w:basedOn w:val="DefaultParagraphFont"/>
     <w:uiPriority w:val="99"/>
     <w:semiHidden/>
     <w:unhideWhenUsed/>
@@ -4532,7 +4712,7 @@
       <w:rFonts w:ascii="OpenSymbol" w:eastAsia="OpenSymbol" w:hAnsi="OpenSymbol" w:cs="OpenSymbol"/>
     </w:rPr>
   </w:style>
-  <w:style w:type="character" w:styleId="Fett">
+  <w:style w:type="character" w:styleId="Strong">
     <w:name w:val="Strong"/>
     <w:qFormat/>
     <w:rPr>
@@ -4553,8 +4733,8 @@
   </w:style>
   <w:style w:type="paragraph" w:customStyle="1" w:styleId="Heading">
     <w:name w:val="Heading"/>
-    <w:basedOn w:val="Standard"/>
-    <w:next w:val="Textkrper"/>
+    <w:basedOn w:val="Normal"/>
+    <w:next w:val="BodyText"/>
     <w:qFormat/>
     <w:pPr>
       <w:keepNext/>
@@ -4566,20 +4746,20 @@
       <w:szCs w:val="28"/>
     </w:rPr>
   </w:style>
-  <w:style w:type="paragraph" w:styleId="Textkrper">
+  <w:style w:type="paragraph" w:styleId="BodyText">
     <w:name w:val="Body Text"/>
-    <w:basedOn w:val="Standard"/>
+    <w:basedOn w:val="Normal"/>
     <w:pPr>
       <w:spacing w:after="140" w:line="276" w:lineRule="auto"/>
     </w:pPr>
   </w:style>
-  <w:style w:type="paragraph" w:styleId="Liste">
+  <w:style w:type="paragraph" w:styleId="List">
     <w:name w:val="List"/>
-    <w:basedOn w:val="Textkrper"/>
+    <w:basedOn w:val="BodyText"/>
   </w:style>
-  <w:style w:type="paragraph" w:styleId="Beschriftung">
+  <w:style w:type="paragraph" w:styleId="Caption">
     <w:name w:val="caption"/>
-    <w:basedOn w:val="Standard"/>
+    <w:basedOn w:val="Normal"/>
     <w:qFormat/>
     <w:pPr>
       <w:suppressLineNumbers/>
@@ -4594,17 +4774,17 @@
   </w:style>
   <w:style w:type="paragraph" w:customStyle="1" w:styleId="Index">
     <w:name w:val="Index"/>
-    <w:basedOn w:val="Standard"/>
+    <w:basedOn w:val="Normal"/>
     <w:qFormat/>
     <w:pPr>
       <w:suppressLineNumbers/>
     </w:pPr>
   </w:style>
-  <w:style w:type="paragraph" w:styleId="Titel">
+  <w:style w:type="paragraph" w:styleId="Title">
     <w:name w:val="Title"/>
-    <w:basedOn w:val="Standard"/>
-    <w:next w:val="Standard"/>
-    <w:link w:val="TitelZchn"/>
+    <w:basedOn w:val="Normal"/>
+    <w:next w:val="Normal"/>
+    <w:link w:val="TitleChar"/>
     <w:uiPriority w:val="10"/>
     <w:qFormat/>
     <w:rsid w:val="00800C3C"/>
@@ -4619,11 +4799,11 @@
       <w:szCs w:val="56"/>
     </w:rPr>
   </w:style>
-  <w:style w:type="paragraph" w:styleId="Untertitel">
+  <w:style w:type="paragraph" w:styleId="Subtitle">
     <w:name w:val="Subtitle"/>
-    <w:basedOn w:val="Standard"/>
-    <w:next w:val="Standard"/>
-    <w:link w:val="UntertitelZchn"/>
+    <w:basedOn w:val="Normal"/>
+    <w:next w:val="Normal"/>
+    <w:link w:val="SubtitleChar"/>
     <w:uiPriority w:val="11"/>
     <w:qFormat/>
     <w:rsid w:val="00800C3C"/>
@@ -4635,11 +4815,11 @@
       <w:szCs w:val="28"/>
     </w:rPr>
   </w:style>
-  <w:style w:type="paragraph" w:styleId="Zitat">
+  <w:style w:type="paragraph" w:styleId="Quote">
     <w:name w:val="Quote"/>
-    <w:basedOn w:val="Standard"/>
-    <w:next w:val="Standard"/>
-    <w:link w:val="ZitatZchn"/>
+    <w:basedOn w:val="Normal"/>
+    <w:next w:val="Normal"/>
+    <w:link w:val="QuoteChar"/>
     <w:uiPriority w:val="29"/>
     <w:qFormat/>
     <w:rsid w:val="00800C3C"/>
@@ -4653,9 +4833,9 @@
       <w:color w:val="404040" w:themeColor="text1" w:themeTint="BF"/>
     </w:rPr>
   </w:style>
-  <w:style w:type="paragraph" w:styleId="Listenabsatz">
+  <w:style w:type="paragraph" w:styleId="ListParagraph">
     <w:name w:val="List Paragraph"/>
-    <w:basedOn w:val="Standard"/>
+    <w:basedOn w:val="Normal"/>
     <w:uiPriority w:val="34"/>
     <w:qFormat/>
     <w:rsid w:val="00800C3C"/>
@@ -4664,11 +4844,11 @@
       <w:contextualSpacing/>
     </w:pPr>
   </w:style>
-  <w:style w:type="paragraph" w:styleId="IntensivesZitat">
+  <w:style w:type="paragraph" w:styleId="IntenseQuote">
     <w:name w:val="Intense Quote"/>
-    <w:basedOn w:val="Standard"/>
-    <w:next w:val="Standard"/>
-    <w:link w:val="IntensivesZitatZchn"/>
+    <w:basedOn w:val="Normal"/>
+    <w:next w:val="Normal"/>
+    <w:link w:val="IntenseQuoteChar"/>
     <w:uiPriority w:val="30"/>
     <w:qFormat/>
     <w:rsid w:val="00800C3C"/>
@@ -4689,7 +4869,7 @@
   </w:style>
   <w:style w:type="paragraph" w:customStyle="1" w:styleId="TableContents">
     <w:name w:val="Table Contents"/>
-    <w:basedOn w:val="Standard"/>
+    <w:basedOn w:val="Normal"/>
     <w:qFormat/>
     <w:pPr>
       <w:widowControl w:val="0"/>

</xml_diff>